<commit_message>
comments for auth and audit web portal
</commit_message>
<xml_diff>
--- a/docs/Test cases.docx
+++ b/docs/Test cases.docx
@@ -53,6 +53,7 @@
           <w:lang w:val="en-US"/>
         </w:rPr>
       </w:pPr>
+      <w:proofErr w:type="spellStart"/>
       <w:r>
         <w:rPr>
           <w:sz w:val="24"/>
@@ -61,6 +62,7 @@
         </w:rPr>
         <w:t>AuditChecklistApplicationTest</w:t>
       </w:r>
+      <w:proofErr w:type="spellEnd"/>
       <w:r>
         <w:rPr>
           <w:sz w:val="24"/>
@@ -85,17 +87,46 @@
           <w:lang w:val="en-US"/>
         </w:rPr>
         <w:tab/>
-        <w:t>Case 1: create mock for class and  check not null using assertNotNull</w:t>
-      </w:r>
-    </w:p>
-    <w:p>
-      <w:pPr>
-        <w:rPr>
-          <w:sz w:val="24"/>
-          <w:szCs w:val="24"/>
-          <w:lang w:val="en-US"/>
-        </w:rPr>
-      </w:pPr>
+        <w:t xml:space="preserve">Case 1: create mock for class </w:t>
+      </w:r>
+      <w:proofErr w:type="gramStart"/>
+      <w:r>
+        <w:rPr>
+          <w:sz w:val="24"/>
+          <w:szCs w:val="24"/>
+          <w:lang w:val="en-US"/>
+        </w:rPr>
+        <w:t>and  check</w:t>
+      </w:r>
+      <w:proofErr w:type="gramEnd"/>
+      <w:r>
+        <w:rPr>
+          <w:sz w:val="24"/>
+          <w:szCs w:val="24"/>
+          <w:lang w:val="en-US"/>
+        </w:rPr>
+        <w:t xml:space="preserve"> not null using </w:t>
+      </w:r>
+      <w:proofErr w:type="spellStart"/>
+      <w:r>
+        <w:rPr>
+          <w:sz w:val="24"/>
+          <w:szCs w:val="24"/>
+          <w:lang w:val="en-US"/>
+        </w:rPr>
+        <w:t>assertNotNull</w:t>
+      </w:r>
+      <w:proofErr w:type="spellEnd"/>
+    </w:p>
+    <w:p>
+      <w:pPr>
+        <w:rPr>
+          <w:sz w:val="24"/>
+          <w:szCs w:val="24"/>
+          <w:lang w:val="en-US"/>
+        </w:rPr>
+      </w:pPr>
+      <w:proofErr w:type="spellStart"/>
       <w:r>
         <w:rPr>
           <w:sz w:val="24"/>
@@ -104,6 +135,7 @@
         </w:rPr>
         <w:t>QuestionsEntityTest</w:t>
       </w:r>
+      <w:proofErr w:type="spellEnd"/>
       <w:r>
         <w:rPr>
           <w:sz w:val="24"/>
@@ -146,25 +178,61 @@
           <w:lang w:val="en-US"/>
         </w:rPr>
         <w:tab/>
-        <w:t>Case 2: check the questionId property</w:t>
-      </w:r>
-    </w:p>
-    <w:p>
-      <w:pPr>
-        <w:rPr>
-          <w:sz w:val="24"/>
-          <w:szCs w:val="24"/>
-          <w:lang w:val="en-US"/>
-        </w:rPr>
-      </w:pPr>
-      <w:r>
-        <w:rPr>
-          <w:sz w:val="24"/>
-          <w:szCs w:val="24"/>
-          <w:lang w:val="en-US"/>
-        </w:rPr>
-        <w:tab/>
-        <w:t>Case 3: check the auditType property</w:t>
+        <w:t xml:space="preserve">Case 2: check the </w:t>
+      </w:r>
+      <w:proofErr w:type="spellStart"/>
+      <w:r>
+        <w:rPr>
+          <w:sz w:val="24"/>
+          <w:szCs w:val="24"/>
+          <w:lang w:val="en-US"/>
+        </w:rPr>
+        <w:t>questionId</w:t>
+      </w:r>
+      <w:proofErr w:type="spellEnd"/>
+      <w:r>
+        <w:rPr>
+          <w:sz w:val="24"/>
+          <w:szCs w:val="24"/>
+          <w:lang w:val="en-US"/>
+        </w:rPr>
+        <w:t xml:space="preserve"> property</w:t>
+      </w:r>
+    </w:p>
+    <w:p>
+      <w:pPr>
+        <w:rPr>
+          <w:sz w:val="24"/>
+          <w:szCs w:val="24"/>
+          <w:lang w:val="en-US"/>
+        </w:rPr>
+      </w:pPr>
+      <w:r>
+        <w:rPr>
+          <w:sz w:val="24"/>
+          <w:szCs w:val="24"/>
+          <w:lang w:val="en-US"/>
+        </w:rPr>
+        <w:tab/>
+        <w:t xml:space="preserve">Case 3: check the </w:t>
+      </w:r>
+      <w:proofErr w:type="spellStart"/>
+      <w:r>
+        <w:rPr>
+          <w:sz w:val="24"/>
+          <w:szCs w:val="24"/>
+          <w:lang w:val="en-US"/>
+        </w:rPr>
+        <w:t>auditType</w:t>
+      </w:r>
+      <w:proofErr w:type="spellEnd"/>
+      <w:r>
+        <w:rPr>
+          <w:sz w:val="24"/>
+          <w:szCs w:val="24"/>
+          <w:lang w:val="en-US"/>
+        </w:rPr>
+        <w:t xml:space="preserve"> property</w:t>
       </w:r>
     </w:p>
     <w:p>
@@ -211,6 +279,7 @@
           <w:lang w:val="en-US"/>
         </w:rPr>
       </w:pPr>
+      <w:proofErr w:type="spellStart"/>
       <w:r>
         <w:rPr>
           <w:sz w:val="24"/>
@@ -219,6 +288,7 @@
         </w:rPr>
         <w:t>AuditChecklistControllerTest</w:t>
       </w:r>
+      <w:proofErr w:type="spellEnd"/>
       <w:r>
         <w:rPr>
           <w:sz w:val="24"/>
@@ -261,89 +331,190 @@
           <w:lang w:val="en-US"/>
         </w:rPr>
         <w:tab/>
-        <w:t>Case 2: check  not null using assertNotNull</w:t>
-      </w:r>
-    </w:p>
-    <w:p>
-      <w:pPr>
-        <w:rPr>
-          <w:sz w:val="24"/>
-          <w:szCs w:val="24"/>
-          <w:lang w:val="en-US"/>
-        </w:rPr>
-      </w:pPr>
-      <w:r>
-        <w:rPr>
-          <w:sz w:val="24"/>
-          <w:szCs w:val="24"/>
-          <w:lang w:val="en-US"/>
-        </w:rPr>
-        <w:tab/>
-        <w:t>Case 3: check getQuestions method in controller with valid token</w:t>
-      </w:r>
-    </w:p>
-    <w:p>
-      <w:pPr>
-        <w:rPr>
-          <w:sz w:val="24"/>
-          <w:szCs w:val="24"/>
-          <w:lang w:val="en-US"/>
-        </w:rPr>
-      </w:pPr>
-      <w:r>
-        <w:rPr>
-          <w:sz w:val="24"/>
-          <w:szCs w:val="24"/>
-          <w:lang w:val="en-US"/>
-        </w:rPr>
-        <w:tab/>
-        <w:t>Case 4: check getQuestions method in controller with Invalid token</w:t>
-      </w:r>
-    </w:p>
-    <w:p>
-      <w:pPr>
-        <w:rPr>
-          <w:sz w:val="24"/>
-          <w:szCs w:val="24"/>
-          <w:lang w:val="en-US"/>
-        </w:rPr>
-      </w:pPr>
-      <w:r>
-        <w:rPr>
-          <w:sz w:val="24"/>
-          <w:szCs w:val="24"/>
-          <w:lang w:val="en-US"/>
-        </w:rPr>
-        <w:tab/>
-        <w:t>Case 5: check saveResponse method in controller with valid token</w:t>
-      </w:r>
-    </w:p>
-    <w:p>
-      <w:pPr>
-        <w:rPr>
-          <w:sz w:val="24"/>
-          <w:szCs w:val="24"/>
-          <w:lang w:val="en-US"/>
-        </w:rPr>
-      </w:pPr>
-      <w:r>
-        <w:rPr>
-          <w:sz w:val="24"/>
-          <w:szCs w:val="24"/>
-          <w:lang w:val="en-US"/>
-        </w:rPr>
-        <w:tab/>
-        <w:t>Case 6: check saveResponse method in controller with Invalid token</w:t>
-      </w:r>
-    </w:p>
-    <w:p>
-      <w:pPr>
-        <w:rPr>
-          <w:sz w:val="24"/>
-          <w:szCs w:val="24"/>
-          <w:lang w:val="en-US"/>
-        </w:rPr>
-      </w:pPr>
+        <w:t xml:space="preserve">Case 2: </w:t>
+      </w:r>
+      <w:proofErr w:type="gramStart"/>
+      <w:r>
+        <w:rPr>
+          <w:sz w:val="24"/>
+          <w:szCs w:val="24"/>
+          <w:lang w:val="en-US"/>
+        </w:rPr>
+        <w:t>check  not</w:t>
+      </w:r>
+      <w:proofErr w:type="gramEnd"/>
+      <w:r>
+        <w:rPr>
+          <w:sz w:val="24"/>
+          <w:szCs w:val="24"/>
+          <w:lang w:val="en-US"/>
+        </w:rPr>
+        <w:t xml:space="preserve"> null using </w:t>
+      </w:r>
+      <w:proofErr w:type="spellStart"/>
+      <w:r>
+        <w:rPr>
+          <w:sz w:val="24"/>
+          <w:szCs w:val="24"/>
+          <w:lang w:val="en-US"/>
+        </w:rPr>
+        <w:t>assertNotNull</w:t>
+      </w:r>
+      <w:proofErr w:type="spellEnd"/>
+    </w:p>
+    <w:p>
+      <w:pPr>
+        <w:rPr>
+          <w:sz w:val="24"/>
+          <w:szCs w:val="24"/>
+          <w:lang w:val="en-US"/>
+        </w:rPr>
+      </w:pPr>
+      <w:r>
+        <w:rPr>
+          <w:sz w:val="24"/>
+          <w:szCs w:val="24"/>
+          <w:lang w:val="en-US"/>
+        </w:rPr>
+        <w:tab/>
+        <w:t xml:space="preserve">Case 3: check </w:t>
+      </w:r>
+      <w:proofErr w:type="spellStart"/>
+      <w:r>
+        <w:rPr>
+          <w:sz w:val="24"/>
+          <w:szCs w:val="24"/>
+          <w:lang w:val="en-US"/>
+        </w:rPr>
+        <w:t>getQuestions</w:t>
+      </w:r>
+      <w:proofErr w:type="spellEnd"/>
+      <w:r>
+        <w:rPr>
+          <w:sz w:val="24"/>
+          <w:szCs w:val="24"/>
+          <w:lang w:val="en-US"/>
+        </w:rPr>
+        <w:t xml:space="preserve"> method in controller with valid token</w:t>
+      </w:r>
+    </w:p>
+    <w:p>
+      <w:pPr>
+        <w:rPr>
+          <w:sz w:val="24"/>
+          <w:szCs w:val="24"/>
+          <w:lang w:val="en-US"/>
+        </w:rPr>
+      </w:pPr>
+      <w:r>
+        <w:rPr>
+          <w:sz w:val="24"/>
+          <w:szCs w:val="24"/>
+          <w:lang w:val="en-US"/>
+        </w:rPr>
+        <w:tab/>
+        <w:t xml:space="preserve">Case 4: check </w:t>
+      </w:r>
+      <w:proofErr w:type="spellStart"/>
+      <w:r>
+        <w:rPr>
+          <w:sz w:val="24"/>
+          <w:szCs w:val="24"/>
+          <w:lang w:val="en-US"/>
+        </w:rPr>
+        <w:t>getQuestions</w:t>
+      </w:r>
+      <w:proofErr w:type="spellEnd"/>
+      <w:r>
+        <w:rPr>
+          <w:sz w:val="24"/>
+          <w:szCs w:val="24"/>
+          <w:lang w:val="en-US"/>
+        </w:rPr>
+        <w:t xml:space="preserve"> method in controller with Invalid token</w:t>
+      </w:r>
+    </w:p>
+    <w:p>
+      <w:pPr>
+        <w:rPr>
+          <w:sz w:val="24"/>
+          <w:szCs w:val="24"/>
+          <w:lang w:val="en-US"/>
+        </w:rPr>
+      </w:pPr>
+      <w:r>
+        <w:rPr>
+          <w:sz w:val="24"/>
+          <w:szCs w:val="24"/>
+          <w:lang w:val="en-US"/>
+        </w:rPr>
+        <w:tab/>
+        <w:t xml:space="preserve">Case 5: check </w:t>
+      </w:r>
+      <w:proofErr w:type="spellStart"/>
+      <w:r>
+        <w:rPr>
+          <w:sz w:val="24"/>
+          <w:szCs w:val="24"/>
+          <w:lang w:val="en-US"/>
+        </w:rPr>
+        <w:t>saveResponse</w:t>
+      </w:r>
+      <w:proofErr w:type="spellEnd"/>
+      <w:r>
+        <w:rPr>
+          <w:sz w:val="24"/>
+          <w:szCs w:val="24"/>
+          <w:lang w:val="en-US"/>
+        </w:rPr>
+        <w:t xml:space="preserve"> method in controller with valid token</w:t>
+      </w:r>
+    </w:p>
+    <w:p>
+      <w:pPr>
+        <w:rPr>
+          <w:sz w:val="24"/>
+          <w:szCs w:val="24"/>
+          <w:lang w:val="en-US"/>
+        </w:rPr>
+      </w:pPr>
+      <w:r>
+        <w:rPr>
+          <w:sz w:val="24"/>
+          <w:szCs w:val="24"/>
+          <w:lang w:val="en-US"/>
+        </w:rPr>
+        <w:tab/>
+        <w:t xml:space="preserve">Case 6: check </w:t>
+      </w:r>
+      <w:proofErr w:type="spellStart"/>
+      <w:r>
+        <w:rPr>
+          <w:sz w:val="24"/>
+          <w:szCs w:val="24"/>
+          <w:lang w:val="en-US"/>
+        </w:rPr>
+        <w:t>saveResponse</w:t>
+      </w:r>
+      <w:proofErr w:type="spellEnd"/>
+      <w:r>
+        <w:rPr>
+          <w:sz w:val="24"/>
+          <w:szCs w:val="24"/>
+          <w:lang w:val="en-US"/>
+        </w:rPr>
+        <w:t xml:space="preserve"> method in controller with Invalid token</w:t>
+      </w:r>
+    </w:p>
+    <w:p>
+      <w:pPr>
+        <w:rPr>
+          <w:sz w:val="24"/>
+          <w:szCs w:val="24"/>
+          <w:lang w:val="en-US"/>
+        </w:rPr>
+      </w:pPr>
+      <w:proofErr w:type="spellStart"/>
       <w:r>
         <w:rPr>
           <w:sz w:val="24"/>
@@ -352,13 +523,32 @@
         </w:rPr>
         <w:t>AuditTypeTest</w:t>
       </w:r>
-      <w:r>
-        <w:rPr>
-          <w:sz w:val="24"/>
-          <w:szCs w:val="24"/>
-          <w:lang w:val="en-US"/>
-        </w:rPr>
-        <w:t xml:space="preserve"> (pojo)</w:t>
+      <w:proofErr w:type="spellEnd"/>
+      <w:r>
+        <w:rPr>
+          <w:sz w:val="24"/>
+          <w:szCs w:val="24"/>
+          <w:lang w:val="en-US"/>
+        </w:rPr>
+        <w:t xml:space="preserve"> (</w:t>
+      </w:r>
+      <w:proofErr w:type="spellStart"/>
+      <w:r>
+        <w:rPr>
+          <w:sz w:val="24"/>
+          <w:szCs w:val="24"/>
+          <w:lang w:val="en-US"/>
+        </w:rPr>
+        <w:t>pojo</w:t>
+      </w:r>
+      <w:proofErr w:type="spellEnd"/>
+      <w:r>
+        <w:rPr>
+          <w:sz w:val="24"/>
+          <w:szCs w:val="24"/>
+          <w:lang w:val="en-US"/>
+        </w:rPr>
+        <w:t>)</w:t>
       </w:r>
     </w:p>
     <w:p>
@@ -384,104 +574,224 @@
           <w:szCs w:val="24"/>
           <w:lang w:val="en-US"/>
         </w:rPr>
-        <w:t xml:space="preserve"> mock for auditType class</w:t>
-      </w:r>
-    </w:p>
-    <w:p>
-      <w:pPr>
-        <w:rPr>
-          <w:sz w:val="24"/>
-          <w:szCs w:val="24"/>
-          <w:lang w:val="en-US"/>
-        </w:rPr>
-      </w:pPr>
-      <w:r>
-        <w:rPr>
-          <w:sz w:val="24"/>
-          <w:szCs w:val="24"/>
-          <w:lang w:val="en-US"/>
-        </w:rPr>
-        <w:tab/>
-        <w:t>Case 2: che</w:t>
-      </w:r>
-      <w:r>
-        <w:rPr>
-          <w:sz w:val="24"/>
-          <w:szCs w:val="24"/>
-          <w:lang w:val="en-US"/>
-        </w:rPr>
-        <w:t>ck  not null using setter and getter methods</w:t>
-      </w:r>
-    </w:p>
-    <w:p>
-      <w:pPr>
-        <w:rPr>
-          <w:sz w:val="24"/>
-          <w:szCs w:val="24"/>
-          <w:lang w:val="en-US"/>
-        </w:rPr>
-      </w:pPr>
-      <w:r>
-        <w:rPr>
-          <w:sz w:val="24"/>
-          <w:szCs w:val="24"/>
-          <w:lang w:val="en-US"/>
-        </w:rPr>
-        <w:tab/>
-        <w:t>Case 3: check constructors and toString methods</w:t>
-      </w:r>
-    </w:p>
-    <w:p>
-      <w:pPr>
-        <w:rPr>
-          <w:sz w:val="24"/>
-          <w:szCs w:val="24"/>
-          <w:lang w:val="en-US"/>
-        </w:rPr>
-      </w:pPr>
-      <w:r>
-        <w:rPr>
-          <w:sz w:val="24"/>
-          <w:szCs w:val="24"/>
-          <w:lang w:val="en-US"/>
-        </w:rPr>
-        <w:t>AuthResponseTest (pojo )</w:t>
-      </w:r>
-    </w:p>
-    <w:p>
-      <w:pPr>
-        <w:rPr>
-          <w:sz w:val="24"/>
-          <w:szCs w:val="24"/>
-          <w:lang w:val="en-US"/>
-        </w:rPr>
-      </w:pPr>
-      <w:r>
-        <w:rPr>
-          <w:sz w:val="24"/>
-          <w:szCs w:val="24"/>
-          <w:lang w:val="en-US"/>
-        </w:rPr>
-        <w:tab/>
-        <w:t>Case 1: create mock for authResponse class</w:t>
-      </w:r>
-    </w:p>
-    <w:p>
-      <w:pPr>
-        <w:rPr>
-          <w:sz w:val="24"/>
-          <w:szCs w:val="24"/>
-          <w:lang w:val="en-US"/>
-        </w:rPr>
-      </w:pPr>
-      <w:r>
-        <w:rPr>
-          <w:sz w:val="24"/>
-          <w:szCs w:val="24"/>
-          <w:lang w:val="en-US"/>
-        </w:rPr>
-        <w:tab/>
-        <w:t>Case 2: check constructors and toString methods</w:t>
+        <w:t xml:space="preserve"> mock for </w:t>
+      </w:r>
+      <w:proofErr w:type="spellStart"/>
+      <w:r>
+        <w:rPr>
+          <w:sz w:val="24"/>
+          <w:szCs w:val="24"/>
+          <w:lang w:val="en-US"/>
+        </w:rPr>
+        <w:t>auditType</w:t>
+      </w:r>
+      <w:proofErr w:type="spellEnd"/>
+      <w:r>
+        <w:rPr>
+          <w:sz w:val="24"/>
+          <w:szCs w:val="24"/>
+          <w:lang w:val="en-US"/>
+        </w:rPr>
+        <w:t xml:space="preserve"> class</w:t>
+      </w:r>
+    </w:p>
+    <w:p>
+      <w:pPr>
+        <w:rPr>
+          <w:sz w:val="24"/>
+          <w:szCs w:val="24"/>
+          <w:lang w:val="en-US"/>
+        </w:rPr>
+      </w:pPr>
+      <w:r>
+        <w:rPr>
+          <w:sz w:val="24"/>
+          <w:szCs w:val="24"/>
+          <w:lang w:val="en-US"/>
+        </w:rPr>
+        <w:tab/>
+        <w:t xml:space="preserve">Case 2: </w:t>
+      </w:r>
+      <w:proofErr w:type="gramStart"/>
+      <w:r>
+        <w:rPr>
+          <w:sz w:val="24"/>
+          <w:szCs w:val="24"/>
+          <w:lang w:val="en-US"/>
+        </w:rPr>
+        <w:t>che</w:t>
+      </w:r>
+      <w:r>
+        <w:rPr>
+          <w:sz w:val="24"/>
+          <w:szCs w:val="24"/>
+          <w:lang w:val="en-US"/>
+        </w:rPr>
+        <w:t>ck  not</w:t>
+      </w:r>
+      <w:proofErr w:type="gramEnd"/>
+      <w:r>
+        <w:rPr>
+          <w:sz w:val="24"/>
+          <w:szCs w:val="24"/>
+          <w:lang w:val="en-US"/>
+        </w:rPr>
+        <w:t xml:space="preserve"> null using setter and getter methods</w:t>
+      </w:r>
+    </w:p>
+    <w:p>
+      <w:pPr>
+        <w:rPr>
+          <w:sz w:val="24"/>
+          <w:szCs w:val="24"/>
+          <w:lang w:val="en-US"/>
+        </w:rPr>
+      </w:pPr>
+      <w:r>
+        <w:rPr>
+          <w:sz w:val="24"/>
+          <w:szCs w:val="24"/>
+          <w:lang w:val="en-US"/>
+        </w:rPr>
+        <w:tab/>
+        <w:t xml:space="preserve">Case 3: check constructors and </w:t>
+      </w:r>
+      <w:proofErr w:type="spellStart"/>
+      <w:r>
+        <w:rPr>
+          <w:sz w:val="24"/>
+          <w:szCs w:val="24"/>
+          <w:lang w:val="en-US"/>
+        </w:rPr>
+        <w:t>toString</w:t>
+      </w:r>
+      <w:proofErr w:type="spellEnd"/>
+      <w:r>
+        <w:rPr>
+          <w:sz w:val="24"/>
+          <w:szCs w:val="24"/>
+          <w:lang w:val="en-US"/>
+        </w:rPr>
+        <w:t xml:space="preserve"> methods</w:t>
+      </w:r>
+    </w:p>
+    <w:p>
+      <w:pPr>
+        <w:rPr>
+          <w:sz w:val="24"/>
+          <w:szCs w:val="24"/>
+          <w:lang w:val="en-US"/>
+        </w:rPr>
+      </w:pPr>
+      <w:proofErr w:type="spellStart"/>
+      <w:r>
+        <w:rPr>
+          <w:sz w:val="24"/>
+          <w:szCs w:val="24"/>
+          <w:lang w:val="en-US"/>
+        </w:rPr>
+        <w:t>AuthResponseTest</w:t>
+      </w:r>
+      <w:proofErr w:type="spellEnd"/>
+      <w:r>
+        <w:rPr>
+          <w:sz w:val="24"/>
+          <w:szCs w:val="24"/>
+          <w:lang w:val="en-US"/>
+        </w:rPr>
+        <w:t xml:space="preserve"> (</w:t>
+      </w:r>
+      <w:proofErr w:type="spellStart"/>
+      <w:proofErr w:type="gramStart"/>
+      <w:r>
+        <w:rPr>
+          <w:sz w:val="24"/>
+          <w:szCs w:val="24"/>
+          <w:lang w:val="en-US"/>
+        </w:rPr>
+        <w:t>pojo</w:t>
+      </w:r>
+      <w:proofErr w:type="spellEnd"/>
+      <w:r>
+        <w:rPr>
+          <w:sz w:val="24"/>
+          <w:szCs w:val="24"/>
+          <w:lang w:val="en-US"/>
+        </w:rPr>
+        <w:t xml:space="preserve"> )</w:t>
+      </w:r>
+      <w:proofErr w:type="gramEnd"/>
+    </w:p>
+    <w:p>
+      <w:pPr>
+        <w:rPr>
+          <w:sz w:val="24"/>
+          <w:szCs w:val="24"/>
+          <w:lang w:val="en-US"/>
+        </w:rPr>
+      </w:pPr>
+      <w:r>
+        <w:rPr>
+          <w:sz w:val="24"/>
+          <w:szCs w:val="24"/>
+          <w:lang w:val="en-US"/>
+        </w:rPr>
+        <w:tab/>
+        <w:t xml:space="preserve">Case 1: create mock for </w:t>
+      </w:r>
+      <w:proofErr w:type="spellStart"/>
+      <w:r>
+        <w:rPr>
+          <w:sz w:val="24"/>
+          <w:szCs w:val="24"/>
+          <w:lang w:val="en-US"/>
+        </w:rPr>
+        <w:t>authResponse</w:t>
+      </w:r>
+      <w:proofErr w:type="spellEnd"/>
+      <w:r>
+        <w:rPr>
+          <w:sz w:val="24"/>
+          <w:szCs w:val="24"/>
+          <w:lang w:val="en-US"/>
+        </w:rPr>
+        <w:t xml:space="preserve"> class</w:t>
+      </w:r>
+    </w:p>
+    <w:p>
+      <w:pPr>
+        <w:rPr>
+          <w:sz w:val="24"/>
+          <w:szCs w:val="24"/>
+          <w:lang w:val="en-US"/>
+        </w:rPr>
+      </w:pPr>
+      <w:r>
+        <w:rPr>
+          <w:sz w:val="24"/>
+          <w:szCs w:val="24"/>
+          <w:lang w:val="en-US"/>
+        </w:rPr>
+        <w:tab/>
+        <w:t xml:space="preserve">Case 2: check constructors and </w:t>
+      </w:r>
+      <w:proofErr w:type="spellStart"/>
+      <w:r>
+        <w:rPr>
+          <w:sz w:val="24"/>
+          <w:szCs w:val="24"/>
+          <w:lang w:val="en-US"/>
+        </w:rPr>
+        <w:t>toString</w:t>
+      </w:r>
+      <w:proofErr w:type="spellEnd"/>
+      <w:r>
+        <w:rPr>
+          <w:sz w:val="24"/>
+          <w:szCs w:val="24"/>
+          <w:lang w:val="en-US"/>
+        </w:rPr>
+        <w:t xml:space="preserve"> methods</w:t>
       </w:r>
     </w:p>
     <w:p>
@@ -510,13 +820,41 @@
           <w:lang w:val="en-US"/>
         </w:rPr>
       </w:pPr>
-      <w:r>
-        <w:rPr>
-          <w:sz w:val="24"/>
-          <w:szCs w:val="24"/>
-          <w:lang w:val="en-US"/>
-        </w:rPr>
-        <w:t>CustomErrorResponseTest (pojo)</w:t>
+      <w:proofErr w:type="spellStart"/>
+      <w:r>
+        <w:rPr>
+          <w:sz w:val="24"/>
+          <w:szCs w:val="24"/>
+          <w:lang w:val="en-US"/>
+        </w:rPr>
+        <w:t>CustomErrorResponseTest</w:t>
+      </w:r>
+      <w:proofErr w:type="spellEnd"/>
+      <w:r>
+        <w:rPr>
+          <w:sz w:val="24"/>
+          <w:szCs w:val="24"/>
+          <w:lang w:val="en-US"/>
+        </w:rPr>
+        <w:t xml:space="preserve"> (</w:t>
+      </w:r>
+      <w:proofErr w:type="spellStart"/>
+      <w:r>
+        <w:rPr>
+          <w:sz w:val="24"/>
+          <w:szCs w:val="24"/>
+          <w:lang w:val="en-US"/>
+        </w:rPr>
+        <w:t>pojo</w:t>
+      </w:r>
+      <w:proofErr w:type="spellEnd"/>
+      <w:r>
+        <w:rPr>
+          <w:sz w:val="24"/>
+          <w:szCs w:val="24"/>
+          <w:lang w:val="en-US"/>
+        </w:rPr>
+        <w:t>)</w:t>
       </w:r>
     </w:p>
     <w:p>
@@ -542,25 +880,61 @@
           <w:szCs w:val="24"/>
           <w:lang w:val="en-US"/>
         </w:rPr>
-        <w:t xml:space="preserve"> check not null for the  object with default constructor</w:t>
-      </w:r>
-    </w:p>
-    <w:p>
-      <w:pPr>
-        <w:rPr>
-          <w:sz w:val="24"/>
-          <w:szCs w:val="24"/>
-          <w:lang w:val="en-US"/>
-        </w:rPr>
-      </w:pPr>
-      <w:r>
-        <w:rPr>
-          <w:sz w:val="24"/>
-          <w:szCs w:val="24"/>
-          <w:lang w:val="en-US"/>
-        </w:rPr>
-        <w:tab/>
-        <w:t>Case 2: check not null for the  object with parameterized constructor</w:t>
+        <w:t xml:space="preserve"> check not null for </w:t>
+      </w:r>
+      <w:proofErr w:type="gramStart"/>
+      <w:r>
+        <w:rPr>
+          <w:sz w:val="24"/>
+          <w:szCs w:val="24"/>
+          <w:lang w:val="en-US"/>
+        </w:rPr>
+        <w:t>the  object</w:t>
+      </w:r>
+      <w:proofErr w:type="gramEnd"/>
+      <w:r>
+        <w:rPr>
+          <w:sz w:val="24"/>
+          <w:szCs w:val="24"/>
+          <w:lang w:val="en-US"/>
+        </w:rPr>
+        <w:t xml:space="preserve"> with default constructor</w:t>
+      </w:r>
+    </w:p>
+    <w:p>
+      <w:pPr>
+        <w:rPr>
+          <w:sz w:val="24"/>
+          <w:szCs w:val="24"/>
+          <w:lang w:val="en-US"/>
+        </w:rPr>
+      </w:pPr>
+      <w:r>
+        <w:rPr>
+          <w:sz w:val="24"/>
+          <w:szCs w:val="24"/>
+          <w:lang w:val="en-US"/>
+        </w:rPr>
+        <w:tab/>
+        <w:t xml:space="preserve">Case 2: check not null for </w:t>
+      </w:r>
+      <w:proofErr w:type="gramStart"/>
+      <w:r>
+        <w:rPr>
+          <w:sz w:val="24"/>
+          <w:szCs w:val="24"/>
+          <w:lang w:val="en-US"/>
+        </w:rPr>
+        <w:t>the  object</w:t>
+      </w:r>
+      <w:proofErr w:type="gramEnd"/>
+      <w:r>
+        <w:rPr>
+          <w:sz w:val="24"/>
+          <w:szCs w:val="24"/>
+          <w:lang w:val="en-US"/>
+        </w:rPr>
+        <w:t xml:space="preserve"> with parameterized constructor</w:t>
       </w:r>
     </w:p>
     <w:p>
@@ -579,26 +953,45 @@
         </w:rPr>
         <w:lastRenderedPageBreak/>
         <w:tab/>
-        <w:t>Case 3: check toString and all other property getter and setters</w:t>
-      </w:r>
-    </w:p>
-    <w:p>
-      <w:pPr>
-        <w:rPr>
-          <w:sz w:val="24"/>
-          <w:szCs w:val="24"/>
-          <w:lang w:val="en-US"/>
-        </w:rPr>
-      </w:pPr>
-    </w:p>
-    <w:p>
-      <w:pPr>
-        <w:rPr>
-          <w:sz w:val="24"/>
-          <w:szCs w:val="24"/>
-          <w:lang w:val="en-US"/>
-        </w:rPr>
-      </w:pPr>
+        <w:t xml:space="preserve">Case 3: check </w:t>
+      </w:r>
+      <w:proofErr w:type="spellStart"/>
+      <w:r>
+        <w:rPr>
+          <w:sz w:val="24"/>
+          <w:szCs w:val="24"/>
+          <w:lang w:val="en-US"/>
+        </w:rPr>
+        <w:t>toString</w:t>
+      </w:r>
+      <w:proofErr w:type="spellEnd"/>
+      <w:r>
+        <w:rPr>
+          <w:sz w:val="24"/>
+          <w:szCs w:val="24"/>
+          <w:lang w:val="en-US"/>
+        </w:rPr>
+        <w:t xml:space="preserve"> and all other property getter and setters</w:t>
+      </w:r>
+    </w:p>
+    <w:p>
+      <w:pPr>
+        <w:rPr>
+          <w:sz w:val="24"/>
+          <w:szCs w:val="24"/>
+          <w:lang w:val="en-US"/>
+        </w:rPr>
+      </w:pPr>
+    </w:p>
+    <w:p>
+      <w:pPr>
+        <w:rPr>
+          <w:sz w:val="24"/>
+          <w:szCs w:val="24"/>
+          <w:lang w:val="en-US"/>
+        </w:rPr>
+      </w:pPr>
+      <w:proofErr w:type="spellStart"/>
       <w:r>
         <w:rPr>
           <w:sz w:val="24"/>
@@ -615,6 +1008,7 @@
         </w:rPr>
         <w:t>Test</w:t>
       </w:r>
+      <w:proofErr w:type="spellEnd"/>
       <w:r>
         <w:rPr>
           <w:sz w:val="24"/>
@@ -655,7 +1049,25 @@
           <w:szCs w:val="24"/>
           <w:lang w:val="en-US"/>
         </w:rPr>
-        <w:t>create the mock for cheklistrepository and checklist service</w:t>
+        <w:t xml:space="preserve">create the mock for </w:t>
+      </w:r>
+      <w:proofErr w:type="spellStart"/>
+      <w:r>
+        <w:rPr>
+          <w:sz w:val="24"/>
+          <w:szCs w:val="24"/>
+          <w:lang w:val="en-US"/>
+        </w:rPr>
+        <w:t>cheklistrepository</w:t>
+      </w:r>
+      <w:proofErr w:type="spellEnd"/>
+      <w:r>
+        <w:rPr>
+          <w:sz w:val="24"/>
+          <w:szCs w:val="24"/>
+          <w:lang w:val="en-US"/>
+        </w:rPr>
+        <w:t xml:space="preserve"> and checklist service</w:t>
       </w:r>
     </w:p>
     <w:p>
@@ -689,7 +1101,25 @@
           <w:szCs w:val="24"/>
           <w:lang w:val="en-US"/>
         </w:rPr>
-        <w:t>check the getQuestions without any exception</w:t>
+        <w:t xml:space="preserve">check the </w:t>
+      </w:r>
+      <w:proofErr w:type="spellStart"/>
+      <w:r>
+        <w:rPr>
+          <w:sz w:val="24"/>
+          <w:szCs w:val="24"/>
+          <w:lang w:val="en-US"/>
+        </w:rPr>
+        <w:t>getQuestions</w:t>
+      </w:r>
+      <w:proofErr w:type="spellEnd"/>
+      <w:r>
+        <w:rPr>
+          <w:sz w:val="24"/>
+          <w:szCs w:val="24"/>
+          <w:lang w:val="en-US"/>
+        </w:rPr>
+        <w:t xml:space="preserve"> without any exception</w:t>
       </w:r>
     </w:p>
     <w:p>
@@ -739,61 +1169,173 @@
           <w:szCs w:val="24"/>
           <w:lang w:val="en-US"/>
         </w:rPr>
-        <w:t>check the getQuestions with  exception</w:t>
-      </w:r>
-    </w:p>
-    <w:p>
-      <w:pPr>
-        <w:rPr>
-          <w:sz w:val="24"/>
-          <w:szCs w:val="24"/>
-          <w:lang w:val="en-US"/>
-        </w:rPr>
-      </w:pPr>
-      <w:r>
-        <w:rPr>
-          <w:sz w:val="24"/>
-          <w:szCs w:val="24"/>
-          <w:lang w:val="en-US"/>
-        </w:rPr>
-        <w:tab/>
-        <w:t>Case 4:  check the saveResponse method</w:t>
-      </w:r>
-    </w:p>
-    <w:p>
-      <w:pPr>
-        <w:rPr>
-          <w:sz w:val="24"/>
-          <w:szCs w:val="24"/>
-          <w:lang w:val="en-US"/>
-        </w:rPr>
-      </w:pPr>
-      <w:r>
-        <w:rPr>
-          <w:sz w:val="24"/>
-          <w:szCs w:val="24"/>
-          <w:lang w:val="en-US"/>
-        </w:rPr>
-        <w:t>TokenServiceTest(service)</w:t>
-      </w:r>
-    </w:p>
-    <w:p>
-      <w:pPr>
-        <w:rPr>
-          <w:sz w:val="24"/>
-          <w:szCs w:val="24"/>
-          <w:lang w:val="en-US"/>
-        </w:rPr>
-      </w:pPr>
-      <w:r>
-        <w:rPr>
-          <w:sz w:val="24"/>
-          <w:szCs w:val="24"/>
-          <w:lang w:val="en-US"/>
-        </w:rPr>
-        <w:tab/>
-        <w:t>Case 1: create the mock for auth client ,token service,response</w:t>
-      </w:r>
+        <w:t xml:space="preserve">check the </w:t>
+      </w:r>
+      <w:proofErr w:type="spellStart"/>
+      <w:r>
+        <w:rPr>
+          <w:sz w:val="24"/>
+          <w:szCs w:val="24"/>
+          <w:lang w:val="en-US"/>
+        </w:rPr>
+        <w:t>getQuestions</w:t>
+      </w:r>
+      <w:proofErr w:type="spellEnd"/>
+      <w:r>
+        <w:rPr>
+          <w:sz w:val="24"/>
+          <w:szCs w:val="24"/>
+          <w:lang w:val="en-US"/>
+        </w:rPr>
+        <w:t xml:space="preserve"> </w:t>
+      </w:r>
+      <w:proofErr w:type="gramStart"/>
+      <w:r>
+        <w:rPr>
+          <w:sz w:val="24"/>
+          <w:szCs w:val="24"/>
+          <w:lang w:val="en-US"/>
+        </w:rPr>
+        <w:t>with  exception</w:t>
+      </w:r>
+      <w:proofErr w:type="gramEnd"/>
+    </w:p>
+    <w:p>
+      <w:pPr>
+        <w:rPr>
+          <w:sz w:val="24"/>
+          <w:szCs w:val="24"/>
+          <w:lang w:val="en-US"/>
+        </w:rPr>
+      </w:pPr>
+      <w:r>
+        <w:rPr>
+          <w:sz w:val="24"/>
+          <w:szCs w:val="24"/>
+          <w:lang w:val="en-US"/>
+        </w:rPr>
+        <w:tab/>
+        <w:t xml:space="preserve">Case 4:  check the </w:t>
+      </w:r>
+      <w:proofErr w:type="spellStart"/>
+      <w:r>
+        <w:rPr>
+          <w:sz w:val="24"/>
+          <w:szCs w:val="24"/>
+          <w:lang w:val="en-US"/>
+        </w:rPr>
+        <w:t>saveResponse</w:t>
+      </w:r>
+      <w:proofErr w:type="spellEnd"/>
+      <w:r>
+        <w:rPr>
+          <w:sz w:val="24"/>
+          <w:szCs w:val="24"/>
+          <w:lang w:val="en-US"/>
+        </w:rPr>
+        <w:t xml:space="preserve"> method</w:t>
+      </w:r>
+    </w:p>
+    <w:p>
+      <w:pPr>
+        <w:rPr>
+          <w:sz w:val="24"/>
+          <w:szCs w:val="24"/>
+          <w:lang w:val="en-US"/>
+        </w:rPr>
+      </w:pPr>
+      <w:proofErr w:type="spellStart"/>
+      <w:proofErr w:type="gramStart"/>
+      <w:r>
+        <w:rPr>
+          <w:sz w:val="24"/>
+          <w:szCs w:val="24"/>
+          <w:lang w:val="en-US"/>
+        </w:rPr>
+        <w:t>TokenServiceTest</w:t>
+      </w:r>
+      <w:proofErr w:type="spellEnd"/>
+      <w:r>
+        <w:rPr>
+          <w:sz w:val="24"/>
+          <w:szCs w:val="24"/>
+          <w:lang w:val="en-US"/>
+        </w:rPr>
+        <w:t>(</w:t>
+      </w:r>
+      <w:proofErr w:type="gramEnd"/>
+      <w:r>
+        <w:rPr>
+          <w:sz w:val="24"/>
+          <w:szCs w:val="24"/>
+          <w:lang w:val="en-US"/>
+        </w:rPr>
+        <w:t>service)</w:t>
+      </w:r>
+    </w:p>
+    <w:p>
+      <w:pPr>
+        <w:rPr>
+          <w:sz w:val="24"/>
+          <w:szCs w:val="24"/>
+          <w:lang w:val="en-US"/>
+        </w:rPr>
+      </w:pPr>
+      <w:r>
+        <w:rPr>
+          <w:sz w:val="24"/>
+          <w:szCs w:val="24"/>
+          <w:lang w:val="en-US"/>
+        </w:rPr>
+        <w:tab/>
+        <w:t xml:space="preserve">Case 1: create the mock for </w:t>
+      </w:r>
+      <w:proofErr w:type="spellStart"/>
+      <w:r>
+        <w:rPr>
+          <w:sz w:val="24"/>
+          <w:szCs w:val="24"/>
+          <w:lang w:val="en-US"/>
+        </w:rPr>
+        <w:t>auth</w:t>
+      </w:r>
+      <w:proofErr w:type="spellEnd"/>
+      <w:r>
+        <w:rPr>
+          <w:sz w:val="24"/>
+          <w:szCs w:val="24"/>
+          <w:lang w:val="en-US"/>
+        </w:rPr>
+        <w:t xml:space="preserve"> </w:t>
+      </w:r>
+      <w:proofErr w:type="gramStart"/>
+      <w:r>
+        <w:rPr>
+          <w:sz w:val="24"/>
+          <w:szCs w:val="24"/>
+          <w:lang w:val="en-US"/>
+        </w:rPr>
+        <w:t>client ,token</w:t>
+      </w:r>
+      <w:proofErr w:type="gramEnd"/>
+      <w:r>
+        <w:rPr>
+          <w:sz w:val="24"/>
+          <w:szCs w:val="24"/>
+          <w:lang w:val="en-US"/>
+        </w:rPr>
+        <w:t xml:space="preserve"> </w:t>
+      </w:r>
+      <w:proofErr w:type="spellStart"/>
+      <w:r>
+        <w:rPr>
+          <w:sz w:val="24"/>
+          <w:szCs w:val="24"/>
+          <w:lang w:val="en-US"/>
+        </w:rPr>
+        <w:t>service,response</w:t>
+      </w:r>
+      <w:proofErr w:type="spellEnd"/>
     </w:p>
     <w:p>
       <w:pPr>
@@ -881,31 +1423,69 @@
           <w:lang w:val="en-US"/>
         </w:rPr>
       </w:pPr>
-      <w:r>
-        <w:rPr>
-          <w:sz w:val="24"/>
-          <w:szCs w:val="24"/>
-          <w:lang w:val="en-US"/>
-        </w:rPr>
-        <w:t>FeignProxyException(exception)</w:t>
-      </w:r>
-    </w:p>
-    <w:p>
-      <w:pPr>
-        <w:rPr>
-          <w:sz w:val="24"/>
-          <w:szCs w:val="24"/>
-          <w:lang w:val="en-US"/>
-        </w:rPr>
-      </w:pPr>
-      <w:r>
-        <w:rPr>
-          <w:sz w:val="24"/>
-          <w:szCs w:val="24"/>
-          <w:lang w:val="en-US"/>
-        </w:rPr>
-        <w:tab/>
-        <w:t>Case 1: create the mock for feignProxyException class</w:t>
+      <w:proofErr w:type="spellStart"/>
+      <w:proofErr w:type="gramStart"/>
+      <w:r>
+        <w:rPr>
+          <w:sz w:val="24"/>
+          <w:szCs w:val="24"/>
+          <w:lang w:val="en-US"/>
+        </w:rPr>
+        <w:t>FeignProxyException</w:t>
+      </w:r>
+      <w:proofErr w:type="spellEnd"/>
+      <w:r>
+        <w:rPr>
+          <w:sz w:val="24"/>
+          <w:szCs w:val="24"/>
+          <w:lang w:val="en-US"/>
+        </w:rPr>
+        <w:t>(</w:t>
+      </w:r>
+      <w:proofErr w:type="gramEnd"/>
+      <w:r>
+        <w:rPr>
+          <w:sz w:val="24"/>
+          <w:szCs w:val="24"/>
+          <w:lang w:val="en-US"/>
+        </w:rPr>
+        <w:t>exception)</w:t>
+      </w:r>
+    </w:p>
+    <w:p>
+      <w:pPr>
+        <w:rPr>
+          <w:sz w:val="24"/>
+          <w:szCs w:val="24"/>
+          <w:lang w:val="en-US"/>
+        </w:rPr>
+      </w:pPr>
+      <w:r>
+        <w:rPr>
+          <w:sz w:val="24"/>
+          <w:szCs w:val="24"/>
+          <w:lang w:val="en-US"/>
+        </w:rPr>
+        <w:tab/>
+        <w:t xml:space="preserve">Case 1: create the mock for </w:t>
+      </w:r>
+      <w:proofErr w:type="spellStart"/>
+      <w:r>
+        <w:rPr>
+          <w:sz w:val="24"/>
+          <w:szCs w:val="24"/>
+          <w:lang w:val="en-US"/>
+        </w:rPr>
+        <w:t>feignProxyException</w:t>
+      </w:r>
+      <w:proofErr w:type="spellEnd"/>
+      <w:r>
+        <w:rPr>
+          <w:sz w:val="24"/>
+          <w:szCs w:val="24"/>
+          <w:lang w:val="en-US"/>
+        </w:rPr>
+        <w:t xml:space="preserve"> class</w:t>
       </w:r>
     </w:p>
     <w:p>
@@ -934,31 +1514,69 @@
           <w:lang w:val="en-US"/>
         </w:rPr>
       </w:pPr>
-      <w:r>
-        <w:rPr>
-          <w:sz w:val="24"/>
-          <w:szCs w:val="24"/>
-          <w:lang w:val="en-US"/>
-        </w:rPr>
-        <w:t>GlobalErrorHandlerException(exception)</w:t>
-      </w:r>
-    </w:p>
-    <w:p>
-      <w:pPr>
-        <w:rPr>
-          <w:sz w:val="24"/>
-          <w:szCs w:val="24"/>
-          <w:lang w:val="en-US"/>
-        </w:rPr>
-      </w:pPr>
-      <w:r>
-        <w:rPr>
-          <w:sz w:val="24"/>
-          <w:szCs w:val="24"/>
-          <w:lang w:val="en-US"/>
-        </w:rPr>
-        <w:tab/>
-        <w:t>Case 1: create the mock for globalErrorException class</w:t>
+      <w:proofErr w:type="spellStart"/>
+      <w:proofErr w:type="gramStart"/>
+      <w:r>
+        <w:rPr>
+          <w:sz w:val="24"/>
+          <w:szCs w:val="24"/>
+          <w:lang w:val="en-US"/>
+        </w:rPr>
+        <w:t>GlobalErrorHandlerException</w:t>
+      </w:r>
+      <w:proofErr w:type="spellEnd"/>
+      <w:r>
+        <w:rPr>
+          <w:sz w:val="24"/>
+          <w:szCs w:val="24"/>
+          <w:lang w:val="en-US"/>
+        </w:rPr>
+        <w:t>(</w:t>
+      </w:r>
+      <w:proofErr w:type="gramEnd"/>
+      <w:r>
+        <w:rPr>
+          <w:sz w:val="24"/>
+          <w:szCs w:val="24"/>
+          <w:lang w:val="en-US"/>
+        </w:rPr>
+        <w:t>exception)</w:t>
+      </w:r>
+    </w:p>
+    <w:p>
+      <w:pPr>
+        <w:rPr>
+          <w:sz w:val="24"/>
+          <w:szCs w:val="24"/>
+          <w:lang w:val="en-US"/>
+        </w:rPr>
+      </w:pPr>
+      <w:r>
+        <w:rPr>
+          <w:sz w:val="24"/>
+          <w:szCs w:val="24"/>
+          <w:lang w:val="en-US"/>
+        </w:rPr>
+        <w:tab/>
+        <w:t xml:space="preserve">Case 1: create the mock for </w:t>
+      </w:r>
+      <w:proofErr w:type="spellStart"/>
+      <w:r>
+        <w:rPr>
+          <w:sz w:val="24"/>
+          <w:szCs w:val="24"/>
+          <w:lang w:val="en-US"/>
+        </w:rPr>
+        <w:t>globalErrorException</w:t>
+      </w:r>
+      <w:proofErr w:type="spellEnd"/>
+      <w:r>
+        <w:rPr>
+          <w:sz w:val="24"/>
+          <w:szCs w:val="24"/>
+          <w:lang w:val="en-US"/>
+        </w:rPr>
+        <w:t xml:space="preserve"> class</w:t>
       </w:r>
     </w:p>
     <w:p>
@@ -987,32 +1605,62 @@
           <w:lang w:val="en-US"/>
         </w:rPr>
       </w:pPr>
-      <w:r>
-        <w:rPr>
-          <w:sz w:val="24"/>
-          <w:szCs w:val="24"/>
-          <w:lang w:val="en-US"/>
-        </w:rPr>
-        <w:t>TokenExpiredException(exception)</w:t>
-      </w:r>
-    </w:p>
-    <w:p>
-      <w:pPr>
-        <w:rPr>
-          <w:sz w:val="24"/>
-          <w:szCs w:val="24"/>
-          <w:lang w:val="en-US"/>
-        </w:rPr>
-      </w:pPr>
-      <w:r>
-        <w:rPr>
-          <w:sz w:val="24"/>
-          <w:szCs w:val="24"/>
-          <w:lang w:val="en-US"/>
-        </w:rPr>
-        <w:tab/>
-        <w:t>Case 1: create the mock for tokenExpiresException</w:t>
-      </w:r>
+      <w:proofErr w:type="spellStart"/>
+      <w:proofErr w:type="gramStart"/>
+      <w:r>
+        <w:rPr>
+          <w:sz w:val="24"/>
+          <w:szCs w:val="24"/>
+          <w:lang w:val="en-US"/>
+        </w:rPr>
+        <w:t>TokenExpiredException</w:t>
+      </w:r>
+      <w:proofErr w:type="spellEnd"/>
+      <w:r>
+        <w:rPr>
+          <w:sz w:val="24"/>
+          <w:szCs w:val="24"/>
+          <w:lang w:val="en-US"/>
+        </w:rPr>
+        <w:t>(</w:t>
+      </w:r>
+      <w:proofErr w:type="gramEnd"/>
+      <w:r>
+        <w:rPr>
+          <w:sz w:val="24"/>
+          <w:szCs w:val="24"/>
+          <w:lang w:val="en-US"/>
+        </w:rPr>
+        <w:t>exception)</w:t>
+      </w:r>
+    </w:p>
+    <w:p>
+      <w:pPr>
+        <w:rPr>
+          <w:sz w:val="24"/>
+          <w:szCs w:val="24"/>
+          <w:lang w:val="en-US"/>
+        </w:rPr>
+      </w:pPr>
+      <w:r>
+        <w:rPr>
+          <w:sz w:val="24"/>
+          <w:szCs w:val="24"/>
+          <w:lang w:val="en-US"/>
+        </w:rPr>
+        <w:tab/>
+        <w:t xml:space="preserve">Case 1: create the mock for </w:t>
+      </w:r>
+      <w:proofErr w:type="spellStart"/>
+      <w:r>
+        <w:rPr>
+          <w:sz w:val="24"/>
+          <w:szCs w:val="24"/>
+          <w:lang w:val="en-US"/>
+        </w:rPr>
+        <w:t>tokenExpiresException</w:t>
+      </w:r>
+      <w:proofErr w:type="spellEnd"/>
     </w:p>
     <w:p>
       <w:pPr>
@@ -1048,41 +1696,47 @@
           <w:sz w:val="24"/>
           <w:szCs w:val="24"/>
         </w:rPr>
-        <w:t>Audit BenchMark Service</w:t>
-      </w:r>
-    </w:p>
-    <w:p>
-      <w:pPr>
-        <w:rPr>
-          <w:rFonts w:ascii="Times New Roman" w:hAnsi="Times New Roman" w:cs="Times New Roman"/>
-          <w:sz w:val="24"/>
-          <w:szCs w:val="24"/>
-        </w:rPr>
-      </w:pPr>
-      <w:r>
-        <w:rPr>
-          <w:rFonts w:ascii="Times New Roman" w:hAnsi="Times New Roman" w:cs="Times New Roman"/>
-          <w:sz w:val="24"/>
-          <w:szCs w:val="24"/>
-        </w:rPr>
-        <w:t>AuditbenchmarkA</w:t>
-      </w:r>
-      <w:r>
-        <w:rPr>
-          <w:rFonts w:ascii="Times New Roman" w:hAnsi="Times New Roman" w:cs="Times New Roman"/>
-          <w:sz w:val="24"/>
-          <w:szCs w:val="24"/>
-        </w:rPr>
-        <w:t>pplication</w:t>
-      </w:r>
-      <w:r>
-        <w:rPr>
-          <w:rFonts w:ascii="Times New Roman" w:hAnsi="Times New Roman" w:cs="Times New Roman"/>
-          <w:sz w:val="24"/>
-          <w:szCs w:val="24"/>
-        </w:rPr>
-        <w:t>Test</w:t>
-      </w:r>
+        <w:t xml:space="preserve">Audit </w:t>
+      </w:r>
+      <w:proofErr w:type="spellStart"/>
+      <w:r>
+        <w:rPr>
+          <w:rFonts w:ascii="Times New Roman" w:hAnsi="Times New Roman" w:cs="Times New Roman"/>
+          <w:b/>
+          <w:sz w:val="24"/>
+          <w:szCs w:val="24"/>
+        </w:rPr>
+        <w:t>BenchMark</w:t>
+      </w:r>
+      <w:proofErr w:type="spellEnd"/>
+      <w:r>
+        <w:rPr>
+          <w:rFonts w:ascii="Times New Roman" w:hAnsi="Times New Roman" w:cs="Times New Roman"/>
+          <w:b/>
+          <w:sz w:val="24"/>
+          <w:szCs w:val="24"/>
+        </w:rPr>
+        <w:t xml:space="preserve"> Service</w:t>
+      </w:r>
+    </w:p>
+    <w:p>
+      <w:pPr>
+        <w:rPr>
+          <w:rFonts w:ascii="Times New Roman" w:hAnsi="Times New Roman" w:cs="Times New Roman"/>
+          <w:sz w:val="24"/>
+          <w:szCs w:val="24"/>
+        </w:rPr>
+      </w:pPr>
+      <w:proofErr w:type="spellStart"/>
+      <w:r>
+        <w:rPr>
+          <w:rFonts w:ascii="Times New Roman" w:hAnsi="Times New Roman" w:cs="Times New Roman"/>
+          <w:sz w:val="24"/>
+          <w:szCs w:val="24"/>
+        </w:rPr>
+        <w:t>AuditbenchmarkApplicationTest</w:t>
+      </w:r>
+      <w:proofErr w:type="spellEnd"/>
     </w:p>
     <w:p>
       <w:pPr>
@@ -1128,6 +1782,8 @@
           <w:szCs w:val="24"/>
         </w:rPr>
       </w:pPr>
+      <w:proofErr w:type="spellStart"/>
+      <w:proofErr w:type="gramStart"/>
       <w:r>
         <w:rPr>
           <w:rFonts w:ascii="Times New Roman" w:hAnsi="Times New Roman" w:cs="Times New Roman"/>
@@ -1136,6 +1792,7 @@
         </w:rPr>
         <w:t>BenckMarkControllerTest</w:t>
       </w:r>
+      <w:proofErr w:type="spellEnd"/>
       <w:r>
         <w:rPr>
           <w:rFonts w:ascii="Times New Roman" w:hAnsi="Times New Roman" w:cs="Times New Roman"/>
@@ -1144,21 +1801,14 @@
         </w:rPr>
         <w:t>(</w:t>
       </w:r>
-      <w:r>
-        <w:rPr>
-          <w:rFonts w:ascii="Times New Roman" w:hAnsi="Times New Roman" w:cs="Times New Roman"/>
-          <w:sz w:val="24"/>
-          <w:szCs w:val="24"/>
-        </w:rPr>
-        <w:t>Controller</w:t>
-      </w:r>
-      <w:r>
-        <w:rPr>
-          <w:rFonts w:ascii="Times New Roman" w:hAnsi="Times New Roman" w:cs="Times New Roman"/>
-          <w:sz w:val="24"/>
-          <w:szCs w:val="24"/>
-        </w:rPr>
-        <w:t>)</w:t>
+      <w:proofErr w:type="gramEnd"/>
+      <w:r>
+        <w:rPr>
+          <w:rFonts w:ascii="Times New Roman" w:hAnsi="Times New Roman" w:cs="Times New Roman"/>
+          <w:sz w:val="24"/>
+          <w:szCs w:val="24"/>
+        </w:rPr>
+        <w:t>Controller)</w:t>
       </w:r>
     </w:p>
     <w:p>
@@ -1196,15 +1846,71 @@
           <w:sz w:val="24"/>
           <w:szCs w:val="24"/>
         </w:rPr>
-        <w:t xml:space="preserve">reate mock for required classes like Authclient, Tokenservice, </w:t>
-      </w:r>
-      <w:r>
-        <w:rPr>
-          <w:rFonts w:ascii="Times New Roman" w:hAnsi="Times New Roman" w:cs="Times New Roman"/>
-          <w:color w:val="000000"/>
-          <w:lang w:bidi="ta-IN"/>
-        </w:rPr>
-        <w:t>Benchmark, Benchmarkcontroller.</w:t>
+        <w:t xml:space="preserve">reate mock for required classes like </w:t>
+      </w:r>
+      <w:proofErr w:type="spellStart"/>
+      <w:r>
+        <w:rPr>
+          <w:rFonts w:ascii="Times New Roman" w:hAnsi="Times New Roman" w:cs="Times New Roman"/>
+          <w:sz w:val="24"/>
+          <w:szCs w:val="24"/>
+        </w:rPr>
+        <w:t>Authclient</w:t>
+      </w:r>
+      <w:proofErr w:type="spellEnd"/>
+      <w:r>
+        <w:rPr>
+          <w:rFonts w:ascii="Times New Roman" w:hAnsi="Times New Roman" w:cs="Times New Roman"/>
+          <w:sz w:val="24"/>
+          <w:szCs w:val="24"/>
+        </w:rPr>
+        <w:t xml:space="preserve">, </w:t>
+      </w:r>
+      <w:proofErr w:type="spellStart"/>
+      <w:r>
+        <w:rPr>
+          <w:rFonts w:ascii="Times New Roman" w:hAnsi="Times New Roman" w:cs="Times New Roman"/>
+          <w:sz w:val="24"/>
+          <w:szCs w:val="24"/>
+        </w:rPr>
+        <w:t>Tokenservice</w:t>
+      </w:r>
+      <w:proofErr w:type="spellEnd"/>
+      <w:r>
+        <w:rPr>
+          <w:rFonts w:ascii="Times New Roman" w:hAnsi="Times New Roman" w:cs="Times New Roman"/>
+          <w:sz w:val="24"/>
+          <w:szCs w:val="24"/>
+        </w:rPr>
+        <w:t xml:space="preserve">, </w:t>
+      </w:r>
+      <w:r>
+        <w:rPr>
+          <w:rFonts w:ascii="Times New Roman" w:hAnsi="Times New Roman" w:cs="Times New Roman"/>
+          <w:color w:val="000000"/>
+          <w:lang w:bidi="ta-IN"/>
+        </w:rPr>
+        <w:t xml:space="preserve">Benchmark, </w:t>
+      </w:r>
+      <w:proofErr w:type="spellStart"/>
+      <w:proofErr w:type="gramStart"/>
+      <w:r>
+        <w:rPr>
+          <w:rFonts w:ascii="Times New Roman" w:hAnsi="Times New Roman" w:cs="Times New Roman"/>
+          <w:color w:val="000000"/>
+          <w:lang w:bidi="ta-IN"/>
+        </w:rPr>
+        <w:t>Benchmarkcontroller</w:t>
+      </w:r>
+      <w:proofErr w:type="spellEnd"/>
+      <w:proofErr w:type="gramEnd"/>
+      <w:r>
+        <w:rPr>
+          <w:rFonts w:ascii="Times New Roman" w:hAnsi="Times New Roman" w:cs="Times New Roman"/>
+          <w:color w:val="000000"/>
+          <w:lang w:bidi="ta-IN"/>
+        </w:rPr>
+        <w:t>.</w:t>
       </w:r>
     </w:p>
     <w:p>
@@ -1347,6 +2053,7 @@
           <w:lang w:bidi="ta-IN"/>
         </w:rPr>
       </w:pPr>
+      <w:proofErr w:type="spellStart"/>
       <w:r>
         <w:rPr>
           <w:rFonts w:ascii="Times New Roman" w:hAnsi="Times New Roman" w:cs="Times New Roman"/>
@@ -1356,6 +2063,7 @@
         <w:lastRenderedPageBreak/>
         <w:t>FeignExceptionTest</w:t>
       </w:r>
+      <w:proofErr w:type="spellEnd"/>
       <w:r>
         <w:rPr>
           <w:rFonts w:ascii="Times New Roman" w:hAnsi="Times New Roman" w:cs="Times New Roman"/>
@@ -1412,7 +2120,25 @@
           <w:sz w:val="24"/>
           <w:szCs w:val="24"/>
         </w:rPr>
-        <w:t>reate mock for required classes like FeignProxyException.</w:t>
+        <w:t xml:space="preserve">reate mock for required classes like </w:t>
+      </w:r>
+      <w:proofErr w:type="spellStart"/>
+      <w:r>
+        <w:rPr>
+          <w:rFonts w:ascii="Times New Roman" w:hAnsi="Times New Roman" w:cs="Times New Roman"/>
+          <w:sz w:val="24"/>
+          <w:szCs w:val="24"/>
+        </w:rPr>
+        <w:t>FeignProxyException</w:t>
+      </w:r>
+      <w:proofErr w:type="spellEnd"/>
+      <w:r>
+        <w:rPr>
+          <w:rFonts w:ascii="Times New Roman" w:hAnsi="Times New Roman" w:cs="Times New Roman"/>
+          <w:sz w:val="24"/>
+          <w:szCs w:val="24"/>
+        </w:rPr>
+        <w:t>.</w:t>
       </w:r>
     </w:p>
     <w:p>
@@ -1466,6 +2192,7 @@
           <w:lang w:bidi="ta-IN"/>
         </w:rPr>
       </w:pPr>
+      <w:proofErr w:type="spellStart"/>
       <w:r>
         <w:rPr>
           <w:rFonts w:ascii="Times New Roman" w:hAnsi="Times New Roman" w:cs="Times New Roman"/>
@@ -1473,7 +2200,17 @@
           <w:shd w:val="clear" w:color="auto" w:fill="D4D4D4"/>
           <w:lang w:bidi="ta-IN"/>
         </w:rPr>
-        <w:t>GlobalExceptionHandlerTest (exception)</w:t>
+        <w:t>GlobalExceptionHandlerTest</w:t>
+      </w:r>
+      <w:proofErr w:type="spellEnd"/>
+      <w:r>
+        <w:rPr>
+          <w:rFonts w:ascii="Times New Roman" w:hAnsi="Times New Roman" w:cs="Times New Roman"/>
+          <w:color w:val="000000"/>
+          <w:shd w:val="clear" w:color="auto" w:fill="D4D4D4"/>
+          <w:lang w:bidi="ta-IN"/>
+        </w:rPr>
+        <w:t xml:space="preserve"> (exception)</w:t>
       </w:r>
     </w:p>
     <w:p>
@@ -1529,7 +2266,27 @@
           <w:lang w:bidi="ta-IN"/>
         </w:rPr>
         <w:tab/>
-        <w:t>Case 1: create mock for required classes like GlobalExceptionHandler.</w:t>
+        <w:t xml:space="preserve">Case 1: create mock for required classes like </w:t>
+      </w:r>
+      <w:proofErr w:type="spellStart"/>
+      <w:r>
+        <w:rPr>
+          <w:rFonts w:ascii="Times New Roman" w:hAnsi="Times New Roman" w:cs="Times New Roman"/>
+          <w:color w:val="000000"/>
+          <w:shd w:val="clear" w:color="auto" w:fill="D4D4D4"/>
+          <w:lang w:bidi="ta-IN"/>
+        </w:rPr>
+        <w:t>GlobalExceptionHandler</w:t>
+      </w:r>
+      <w:proofErr w:type="spellEnd"/>
+      <w:r>
+        <w:rPr>
+          <w:rFonts w:ascii="Times New Roman" w:hAnsi="Times New Roman" w:cs="Times New Roman"/>
+          <w:color w:val="000000"/>
+          <w:shd w:val="clear" w:color="auto" w:fill="D4D4D4"/>
+          <w:lang w:bidi="ta-IN"/>
+        </w:rPr>
+        <w:t>.</w:t>
       </w:r>
     </w:p>
     <w:p>
@@ -1606,6 +2363,7 @@
           <w:lang w:bidi="ta-IN"/>
         </w:rPr>
       </w:pPr>
+      <w:proofErr w:type="spellStart"/>
       <w:r>
         <w:rPr>
           <w:rFonts w:ascii="Times New Roman" w:hAnsi="Times New Roman" w:cs="Times New Roman"/>
@@ -1613,7 +2371,17 @@
           <w:shd w:val="clear" w:color="auto" w:fill="D4D4D4"/>
           <w:lang w:bidi="ta-IN"/>
         </w:rPr>
-        <w:t>BenchmarkTest (model)</w:t>
+        <w:t>BenchmarkTest</w:t>
+      </w:r>
+      <w:proofErr w:type="spellEnd"/>
+      <w:r>
+        <w:rPr>
+          <w:rFonts w:ascii="Times New Roman" w:hAnsi="Times New Roman" w:cs="Times New Roman"/>
+          <w:color w:val="000000"/>
+          <w:shd w:val="clear" w:color="auto" w:fill="D4D4D4"/>
+          <w:lang w:bidi="ta-IN"/>
+        </w:rPr>
+        <w:t xml:space="preserve"> (model)</w:t>
       </w:r>
     </w:p>
     <w:p>
@@ -1696,7 +2464,27 @@
           <w:shd w:val="clear" w:color="auto" w:fill="D4D4D4"/>
           <w:lang w:bidi="ta-IN"/>
         </w:rPr>
-        <w:t xml:space="preserve">        ``` Case 1: check the property auditType by set and get methods.</w:t>
+        <w:t xml:space="preserve">        ``` Case 1: check the property </w:t>
+      </w:r>
+      <w:proofErr w:type="spellStart"/>
+      <w:r>
+        <w:rPr>
+          <w:rFonts w:ascii="Times New Roman" w:hAnsi="Times New Roman" w:cs="Times New Roman"/>
+          <w:color w:val="000000"/>
+          <w:shd w:val="clear" w:color="auto" w:fill="D4D4D4"/>
+          <w:lang w:bidi="ta-IN"/>
+        </w:rPr>
+        <w:t>auditType</w:t>
+      </w:r>
+      <w:proofErr w:type="spellEnd"/>
+      <w:r>
+        <w:rPr>
+          <w:rFonts w:ascii="Times New Roman" w:hAnsi="Times New Roman" w:cs="Times New Roman"/>
+          <w:color w:val="000000"/>
+          <w:shd w:val="clear" w:color="auto" w:fill="D4D4D4"/>
+          <w:lang w:bidi="ta-IN"/>
+        </w:rPr>
+        <w:t xml:space="preserve"> by set and get methods.</w:t>
       </w:r>
     </w:p>
     <w:p>
@@ -1742,7 +2530,27 @@
           <w:shd w:val="clear" w:color="auto" w:fill="D4D4D4"/>
           <w:lang w:bidi="ta-IN"/>
         </w:rPr>
-        <w:t xml:space="preserve">         ```Case 2: check the property noOfNos by set and get methods.</w:t>
+        <w:t xml:space="preserve">         ```Case 2: check the property </w:t>
+      </w:r>
+      <w:proofErr w:type="spellStart"/>
+      <w:r>
+        <w:rPr>
+          <w:rFonts w:ascii="Times New Roman" w:hAnsi="Times New Roman" w:cs="Times New Roman"/>
+          <w:color w:val="000000"/>
+          <w:shd w:val="clear" w:color="auto" w:fill="D4D4D4"/>
+          <w:lang w:bidi="ta-IN"/>
+        </w:rPr>
+        <w:t>noOfNos</w:t>
+      </w:r>
+      <w:proofErr w:type="spellEnd"/>
+      <w:r>
+        <w:rPr>
+          <w:rFonts w:ascii="Times New Roman" w:hAnsi="Times New Roman" w:cs="Times New Roman"/>
+          <w:color w:val="000000"/>
+          <w:shd w:val="clear" w:color="auto" w:fill="D4D4D4"/>
+          <w:lang w:bidi="ta-IN"/>
+        </w:rPr>
+        <w:t xml:space="preserve"> by set and get methods.</w:t>
       </w:r>
     </w:p>
     <w:p>
@@ -1777,11 +2585,21 @@
       <w:pPr>
         <w:pStyle w:val="NoSpacing"/>
       </w:pPr>
+      <w:proofErr w:type="spellStart"/>
       <w:r>
         <w:t>AuthResponseTest</w:t>
       </w:r>
-      <w:r>
-        <w:t xml:space="preserve"> (pojo)</w:t>
+      <w:proofErr w:type="spellEnd"/>
+      <w:r>
+        <w:t xml:space="preserve"> (</w:t>
+      </w:r>
+      <w:proofErr w:type="spellStart"/>
+      <w:r>
+        <w:t>pojo</w:t>
+      </w:r>
+      <w:proofErr w:type="spellEnd"/>
+      <w:r>
+        <w:t>)</w:t>
       </w:r>
     </w:p>
     <w:p>
@@ -1797,16 +2615,99 @@
         <w:pStyle w:val="NoSpacing"/>
       </w:pPr>
       <w:r>
-        <w:t xml:space="preserve">            </w:t>
-      </w:r>
+        <w:t xml:space="preserve">             </w:t>
+      </w:r>
+      <w:r>
+        <w:tab/>
+        <w:t>Case 1: check constructor</w:t>
+      </w:r>
+    </w:p>
+    <w:p>
+      <w:pPr>
+        <w:pStyle w:val="NoSpacing"/>
+      </w:pPr>
       <w:r>
         <w:t xml:space="preserve"> </w:t>
       </w:r>
-      <w:r>
-        <w:tab/>
-      </w:r>
-      <w:r>
-        <w:t>Case 1: check constructor</w:t>
+    </w:p>
+    <w:p>
+      <w:pPr>
+        <w:pStyle w:val="NoSpacing"/>
+      </w:pPr>
+      <w:r>
+        <w:t xml:space="preserve">             </w:t>
+      </w:r>
+      <w:r>
+        <w:tab/>
+        <w:t xml:space="preserve">Case 2: check the property </w:t>
+      </w:r>
+      <w:proofErr w:type="spellStart"/>
+      <w:proofErr w:type="gramStart"/>
+      <w:r>
+        <w:t>uid</w:t>
+      </w:r>
+      <w:proofErr w:type="spellEnd"/>
+      <w:r>
+        <w:t>(</w:t>
+      </w:r>
+      <w:proofErr w:type="gramEnd"/>
+      <w:r>
+        <w:t>user id).</w:t>
+      </w:r>
+    </w:p>
+    <w:p>
+      <w:pPr>
+        <w:pStyle w:val="NoSpacing"/>
+      </w:pPr>
+    </w:p>
+    <w:p>
+      <w:pPr>
+        <w:pStyle w:val="NoSpacing"/>
+        <w:ind w:firstLine="720"/>
+      </w:pPr>
+      <w:r>
+        <w:t xml:space="preserve">Case 3: check the property </w:t>
+      </w:r>
+      <w:proofErr w:type="spellStart"/>
+      <w:r>
+        <w:t>isValid</w:t>
+      </w:r>
+      <w:proofErr w:type="spellEnd"/>
+      <w:r>
+        <w:t>.</w:t>
+      </w:r>
+    </w:p>
+    <w:p>
+      <w:pPr>
+        <w:pStyle w:val="NoSpacing"/>
+      </w:pPr>
+    </w:p>
+    <w:p>
+      <w:pPr>
+        <w:pStyle w:val="NoSpacing"/>
+      </w:pPr>
+    </w:p>
+    <w:p>
+      <w:pPr>
+        <w:pStyle w:val="NoSpacing"/>
+      </w:pPr>
+      <w:proofErr w:type="spellStart"/>
+      <w:proofErr w:type="gramStart"/>
+      <w:r>
+        <w:t>CustomErrorResponseTest</w:t>
+      </w:r>
+      <w:proofErr w:type="spellEnd"/>
+      <w:r>
+        <w:t>(</w:t>
+      </w:r>
+      <w:proofErr w:type="spellStart"/>
+      <w:proofErr w:type="gramEnd"/>
+      <w:r>
+        <w:t>pojo</w:t>
+      </w:r>
+      <w:proofErr w:type="spellEnd"/>
+      <w:r>
+        <w:t>)</w:t>
       </w:r>
     </w:p>
     <w:p>
@@ -1822,67 +2723,314 @@
         <w:pStyle w:val="NoSpacing"/>
       </w:pPr>
       <w:r>
-        <w:t xml:space="preserve">             </w:t>
-      </w:r>
-      <w:r>
-        <w:tab/>
-      </w:r>
-      <w:r>
-        <w:t>Case 2: check the property uid(user id).</w:t>
-      </w:r>
-    </w:p>
-    <w:p>
-      <w:pPr>
-        <w:pStyle w:val="NoSpacing"/>
-      </w:pPr>
-    </w:p>
-    <w:p>
-      <w:pPr>
-        <w:pStyle w:val="NoSpacing"/>
-        <w:ind w:firstLine="720"/>
-      </w:pPr>
-      <w:r>
-        <w:t>Case 3: check the property isValid.</w:t>
-      </w:r>
-    </w:p>
-    <w:p>
-      <w:pPr>
-        <w:pStyle w:val="NoSpacing"/>
-      </w:pPr>
-    </w:p>
-    <w:p>
-      <w:pPr>
-        <w:pStyle w:val="NoSpacing"/>
-      </w:pPr>
-    </w:p>
-    <w:p>
-      <w:pPr>
-        <w:pStyle w:val="NoSpacing"/>
-      </w:pPr>
-      <w:r>
-        <w:t>CustomErrorResponseTest(pojo)</w:t>
-      </w:r>
-    </w:p>
-    <w:p>
-      <w:pPr>
-        <w:pStyle w:val="NoSpacing"/>
-      </w:pPr>
+        <w:t xml:space="preserve">        </w:t>
+      </w:r>
+      <w:r>
+        <w:tab/>
+      </w:r>
+      <w:r>
+        <w:t>Case 1: Create a method with @Before to initialize object before test method calls.</w:t>
+      </w:r>
+    </w:p>
+    <w:p>
+      <w:pPr>
+        <w:pStyle w:val="NoSpacing"/>
+      </w:pPr>
+    </w:p>
+    <w:p>
+      <w:pPr>
+        <w:pStyle w:val="NoSpacing"/>
+      </w:pPr>
+      <w:r>
+        <w:t xml:space="preserve">         </w:t>
+      </w:r>
+      <w:r>
+        <w:tab/>
+      </w:r>
+      <w:r>
+        <w:t>Case 2: Create a method with @After to initialize object after test method calls.</w:t>
+      </w:r>
+    </w:p>
+    <w:p>
+      <w:pPr>
+        <w:pStyle w:val="NoSpacing"/>
+      </w:pPr>
+    </w:p>
+    <w:p>
+      <w:pPr>
+        <w:pStyle w:val="NoSpacing"/>
+      </w:pPr>
+      <w:r>
+        <w:t xml:space="preserve">         </w:t>
+      </w:r>
+      <w:r>
+        <w:tab/>
+      </w:r>
+      <w:r>
+        <w:t>Case 3:  check for parameterized constructor.</w:t>
+      </w:r>
+    </w:p>
+    <w:p>
+      <w:pPr>
+        <w:pStyle w:val="NoSpacing"/>
+      </w:pPr>
+    </w:p>
+    <w:p>
+      <w:pPr>
+        <w:pStyle w:val="NoSpacing"/>
+      </w:pPr>
+      <w:r>
+        <w:t xml:space="preserve">        </w:t>
+      </w:r>
+      <w:r>
+        <w:tab/>
+      </w:r>
+      <w:r>
+        <w:t xml:space="preserve">Case 4: check the property </w:t>
+      </w:r>
+      <w:proofErr w:type="spellStart"/>
+      <w:r>
+        <w:t>getStatus</w:t>
+      </w:r>
+      <w:proofErr w:type="spellEnd"/>
+    </w:p>
+    <w:p>
+      <w:pPr>
+        <w:pStyle w:val="NoSpacing"/>
+      </w:pPr>
+      <w:r>
+        <w:t xml:space="preserve">    </w:t>
+      </w:r>
+    </w:p>
+    <w:p>
+      <w:pPr>
+        <w:pStyle w:val="NoSpacing"/>
+      </w:pPr>
+      <w:r>
+        <w:t xml:space="preserve">        </w:t>
+      </w:r>
+      <w:r>
+        <w:t xml:space="preserve">      </w:t>
+      </w:r>
+      <w:r>
+        <w:t xml:space="preserve">Case 5: check the property </w:t>
+      </w:r>
+      <w:proofErr w:type="spellStart"/>
+      <w:r>
+        <w:t>setStatus</w:t>
+      </w:r>
+      <w:proofErr w:type="spellEnd"/>
+      <w:r>
+        <w:t>.</w:t>
+      </w:r>
+    </w:p>
+    <w:p>
+      <w:pPr>
+        <w:pStyle w:val="NoSpacing"/>
+      </w:pPr>
+    </w:p>
+    <w:p>
+      <w:pPr>
+        <w:pStyle w:val="NoSpacing"/>
+      </w:pPr>
+      <w:r>
+        <w:t xml:space="preserve">       </w:t>
+      </w:r>
       <w:r>
         <w:t xml:space="preserve"> </w:t>
       </w:r>
-    </w:p>
-    <w:p>
-      <w:pPr>
-        <w:pStyle w:val="NoSpacing"/>
-      </w:pPr>
-      <w:r>
-        <w:t xml:space="preserve">        </w:t>
-      </w:r>
-      <w:r>
-        <w:tab/>
-      </w:r>
-      <w:r>
-        <w:t>Case 1: Create a method with @Before to initialize object before test method calls.</w:t>
+      <w:r>
+        <w:t xml:space="preserve"> </w:t>
+      </w:r>
+      <w:r>
+        <w:t xml:space="preserve">     </w:t>
+      </w:r>
+      <w:r>
+        <w:t xml:space="preserve">Case 6: check the property </w:t>
+      </w:r>
+      <w:proofErr w:type="spellStart"/>
+      <w:r>
+        <w:t>setMessage</w:t>
+      </w:r>
+      <w:proofErr w:type="spellEnd"/>
+      <w:r>
+        <w:t>.</w:t>
+      </w:r>
+    </w:p>
+    <w:p>
+      <w:pPr>
+        <w:pStyle w:val="NoSpacing"/>
+      </w:pPr>
+    </w:p>
+    <w:p>
+      <w:pPr>
+        <w:pStyle w:val="NoSpacing"/>
+      </w:pPr>
+      <w:r>
+        <w:t xml:space="preserve">      </w:t>
+      </w:r>
+      <w:r>
+        <w:t xml:space="preserve">       </w:t>
+      </w:r>
+      <w:r>
+        <w:t xml:space="preserve"> Case 7: check the property </w:t>
+      </w:r>
+      <w:proofErr w:type="spellStart"/>
+      <w:r>
+        <w:t>getMessage</w:t>
+      </w:r>
+      <w:proofErr w:type="spellEnd"/>
+      <w:r>
+        <w:t>.</w:t>
+      </w:r>
+    </w:p>
+    <w:p>
+      <w:pPr>
+        <w:pStyle w:val="NoSpacing"/>
+      </w:pPr>
+      <w:r>
+        <w:t xml:space="preserve">    </w:t>
+      </w:r>
+    </w:p>
+    <w:p>
+      <w:pPr>
+        <w:pStyle w:val="NoSpacing"/>
+      </w:pPr>
+      <w:r>
+        <w:t xml:space="preserve">      </w:t>
+      </w:r>
+      <w:r>
+        <w:t xml:space="preserve">       </w:t>
+      </w:r>
+      <w:r>
+        <w:t xml:space="preserve"> Case 8: check the property </w:t>
+      </w:r>
+      <w:proofErr w:type="spellStart"/>
+      <w:r>
+        <w:t>setLocalDateTime</w:t>
+      </w:r>
+      <w:proofErr w:type="spellEnd"/>
+      <w:r>
+        <w:t>.</w:t>
+      </w:r>
+    </w:p>
+    <w:p>
+      <w:pPr>
+        <w:pStyle w:val="NoSpacing"/>
+      </w:pPr>
+    </w:p>
+    <w:p>
+      <w:pPr>
+        <w:pStyle w:val="NoSpacing"/>
+      </w:pPr>
+    </w:p>
+    <w:p>
+      <w:pPr>
+        <w:pStyle w:val="NoSpacing"/>
+      </w:pPr>
+    </w:p>
+    <w:p>
+      <w:pPr>
+        <w:pStyle w:val="NoSpacing"/>
+      </w:pPr>
+    </w:p>
+    <w:p>
+      <w:pPr>
+        <w:pStyle w:val="NoSpacing"/>
+      </w:pPr>
+    </w:p>
+    <w:p>
+      <w:pPr>
+        <w:pStyle w:val="NoSpacing"/>
+      </w:pPr>
+    </w:p>
+    <w:p>
+      <w:pPr>
+        <w:pStyle w:val="NoSpacing"/>
+      </w:pPr>
+    </w:p>
+    <w:p>
+      <w:pPr>
+        <w:pStyle w:val="NoSpacing"/>
+      </w:pPr>
+      <w:proofErr w:type="spellStart"/>
+      <w:r>
+        <w:t>BenchMarkService</w:t>
+      </w:r>
+      <w:proofErr w:type="spellEnd"/>
+      <w:r>
+        <w:t xml:space="preserve"> </w:t>
+      </w:r>
+      <w:r>
+        <w:t>(service)</w:t>
+      </w:r>
+    </w:p>
+    <w:p>
+      <w:pPr>
+        <w:pStyle w:val="NoSpacing"/>
+      </w:pPr>
+    </w:p>
+    <w:p>
+      <w:pPr>
+        <w:pStyle w:val="NoSpacing"/>
+      </w:pPr>
+    </w:p>
+    <w:p>
+      <w:pPr>
+        <w:pStyle w:val="NoSpacing"/>
+      </w:pPr>
+      <w:r>
+        <w:t xml:space="preserve">      </w:t>
+      </w:r>
+      <w:r>
+        <w:tab/>
+        <w:t xml:space="preserve">Case 1: </w:t>
+      </w:r>
+      <w:r>
+        <w:t xml:space="preserve">Create mock for required classes like </w:t>
+      </w:r>
+      <w:proofErr w:type="spellStart"/>
+      <w:r>
+        <w:t>authclient</w:t>
+      </w:r>
+      <w:proofErr w:type="spellEnd"/>
+      <w:r>
+        <w:t xml:space="preserve">, </w:t>
+      </w:r>
+      <w:proofErr w:type="spellStart"/>
+      <w:r>
+        <w:t>authResponse</w:t>
+      </w:r>
+      <w:proofErr w:type="spellEnd"/>
+      <w:r>
+        <w:t xml:space="preserve">, </w:t>
+      </w:r>
+      <w:proofErr w:type="spellStart"/>
+      <w:r>
+        <w:t>tokenService</w:t>
+      </w:r>
+      <w:proofErr w:type="spellEnd"/>
+      <w:r>
+        <w:t>.</w:t>
+      </w:r>
+    </w:p>
+    <w:p>
+      <w:pPr>
+        <w:pStyle w:val="NoSpacing"/>
+      </w:pPr>
+    </w:p>
+    <w:p>
+      <w:pPr>
+        <w:pStyle w:val="NoSpacing"/>
+      </w:pPr>
+      <w:r>
+        <w:t xml:space="preserve">          </w:t>
+      </w:r>
+      <w:r>
+        <w:tab/>
+      </w:r>
+      <w:r>
+        <w:t>Case 1: check for token validity when the token is valid.</w:t>
       </w:r>
     </w:p>
     <w:p>
@@ -1901,13 +3049,16 @@
         <w:tab/>
       </w:r>
       <w:r>
-        <w:t>Case 2: Create a method with @After to initialize object after test method calls.</w:t>
-      </w:r>
-    </w:p>
-    <w:p>
-      <w:pPr>
-        <w:pStyle w:val="NoSpacing"/>
-      </w:pPr>
+        <w:t>Case 2: check for token validity when the token is Invalid.</w:t>
+      </w:r>
+    </w:p>
+    <w:p>
+      <w:pPr>
+        <w:pStyle w:val="NoSpacing"/>
+      </w:pPr>
+      <w:r>
+        <w:t xml:space="preserve">  </w:t>
+      </w:r>
     </w:p>
     <w:p>
       <w:pPr>
@@ -1920,251 +3071,979 @@
         <w:tab/>
       </w:r>
       <w:r>
-        <w:t>Case 3:  check for parameterized constructor.</w:t>
-      </w:r>
-    </w:p>
-    <w:p>
-      <w:pPr>
-        <w:pStyle w:val="NoSpacing"/>
-      </w:pPr>
-    </w:p>
-    <w:p>
-      <w:pPr>
-        <w:pStyle w:val="NoSpacing"/>
-      </w:pPr>
-      <w:r>
-        <w:t xml:space="preserve">        </w:t>
-      </w:r>
-      <w:r>
-        <w:tab/>
-      </w:r>
-      <w:r>
-        <w:t>Case 4: check the property getStatus</w:t>
-      </w:r>
-    </w:p>
-    <w:p>
-      <w:pPr>
-        <w:pStyle w:val="NoSpacing"/>
-      </w:pPr>
-      <w:r>
-        <w:t xml:space="preserve">    </w:t>
-      </w:r>
-    </w:p>
-    <w:p>
-      <w:pPr>
-        <w:pStyle w:val="NoSpacing"/>
-      </w:pPr>
-      <w:r>
-        <w:t xml:space="preserve">        </w:t>
-      </w:r>
-      <w:r>
-        <w:t xml:space="preserve">      </w:t>
-      </w:r>
-      <w:r>
-        <w:t>Case 5: check the property setStatus.</w:t>
-      </w:r>
-    </w:p>
-    <w:p>
-      <w:pPr>
-        <w:pStyle w:val="NoSpacing"/>
-      </w:pPr>
-    </w:p>
-    <w:p>
-      <w:pPr>
-        <w:pStyle w:val="NoSpacing"/>
-      </w:pPr>
-      <w:r>
-        <w:t xml:space="preserve">       </w:t>
-      </w:r>
+        <w:t>Case 3: check for token validity when it gives null pointer Exception.</w:t>
+      </w:r>
+    </w:p>
+    <w:p>
+      <w:pPr>
+        <w:pStyle w:val="NoSpacing"/>
+      </w:pPr>
+    </w:p>
+    <w:p>
+      <w:pPr>
+        <w:pStyle w:val="NoSpacing"/>
+        <w:rPr>
+          <w:b/>
+          <w:bCs/>
+        </w:rPr>
+      </w:pPr>
+      <w:r>
+        <w:rPr>
+          <w:b/>
+          <w:bCs/>
+        </w:rPr>
+        <w:t>Audit Severity service</w:t>
+      </w:r>
+    </w:p>
+    <w:p>
+      <w:pPr>
+        <w:pStyle w:val="NoSpacing"/>
+        <w:rPr>
+          <w:b/>
+          <w:bCs/>
+        </w:rPr>
+      </w:pPr>
+    </w:p>
+    <w:p>
+      <w:pPr>
+        <w:pStyle w:val="NoSpacing"/>
+      </w:pPr>
+      <w:proofErr w:type="spellStart"/>
+      <w:r>
+        <w:t>AuditSeverityApplicationtest</w:t>
+      </w:r>
+      <w:proofErr w:type="spellEnd"/>
+    </w:p>
+    <w:p>
+      <w:pPr>
+        <w:pStyle w:val="NoSpacing"/>
+      </w:pPr>
+      <w:r>
+        <w:t xml:space="preserve">          Case 1:  create mock for </w:t>
+      </w:r>
+      <w:proofErr w:type="spellStart"/>
+      <w:r>
+        <w:t>AuditSeverityApplication</w:t>
+      </w:r>
+      <w:proofErr w:type="spellEnd"/>
+      <w:r>
+        <w:t xml:space="preserve"> and check not null using</w:t>
+      </w:r>
+    </w:p>
+    <w:p>
+      <w:pPr>
+        <w:pStyle w:val="NoSpacing"/>
+      </w:pPr>
+      <w:r>
+        <w:t xml:space="preserve">                         </w:t>
+      </w:r>
+      <w:proofErr w:type="spellStart"/>
+      <w:r>
+        <w:t>AssertNotNull</w:t>
+      </w:r>
+      <w:proofErr w:type="spellEnd"/>
+      <w:r>
+        <w:t xml:space="preserve">.  </w:t>
+      </w:r>
+    </w:p>
+    <w:p>
+      <w:pPr>
+        <w:pStyle w:val="NoSpacing"/>
+      </w:pPr>
+    </w:p>
+    <w:p>
+      <w:pPr>
+        <w:pStyle w:val="NoSpacing"/>
+      </w:pPr>
+      <w:proofErr w:type="spellStart"/>
+      <w:proofErr w:type="gramStart"/>
+      <w:r>
+        <w:t>AuditDetailsTest</w:t>
+      </w:r>
+      <w:proofErr w:type="spellEnd"/>
+      <w:r>
+        <w:t>(</w:t>
+      </w:r>
+      <w:proofErr w:type="gramEnd"/>
+      <w:r>
+        <w:t>Model)</w:t>
+      </w:r>
+    </w:p>
+    <w:p>
+      <w:pPr>
+        <w:pStyle w:val="NoSpacing"/>
+      </w:pPr>
+      <w:r>
+        <w:t xml:space="preserve">            Create a method with @Before to initialize object before test method calls.</w:t>
+      </w:r>
+    </w:p>
+    <w:p>
+      <w:pPr>
+        <w:pStyle w:val="NoSpacing"/>
+      </w:pPr>
+      <w:r>
+        <w:t xml:space="preserve">            Case 1: check the property </w:t>
+      </w:r>
+      <w:proofErr w:type="spellStart"/>
+      <w:r>
+        <w:t>auditType</w:t>
+      </w:r>
+      <w:proofErr w:type="spellEnd"/>
+      <w:r>
+        <w:t xml:space="preserve"> by set and get methods.</w:t>
+      </w:r>
+    </w:p>
+    <w:p>
+      <w:pPr>
+        <w:pStyle w:val="NoSpacing"/>
+      </w:pPr>
+      <w:r>
+        <w:t xml:space="preserve">            Case 2: check the property </w:t>
+      </w:r>
+      <w:proofErr w:type="spellStart"/>
+      <w:r>
+        <w:t>auditDate</w:t>
+      </w:r>
+      <w:proofErr w:type="spellEnd"/>
+      <w:r>
+        <w:t xml:space="preserve"> by set and get methods.</w:t>
+      </w:r>
+    </w:p>
+    <w:p>
+      <w:pPr>
+        <w:pStyle w:val="NoSpacing"/>
+      </w:pPr>
+      <w:r>
+        <w:t xml:space="preserve">            Case 3: check the property </w:t>
+      </w:r>
+      <w:proofErr w:type="spellStart"/>
+      <w:r>
+        <w:t>auditId</w:t>
+      </w:r>
+      <w:proofErr w:type="spellEnd"/>
+      <w:r>
+        <w:t xml:space="preserve"> by set and get methods.</w:t>
+      </w:r>
+    </w:p>
+    <w:p>
+      <w:pPr>
+        <w:pStyle w:val="NoSpacing"/>
+      </w:pPr>
+    </w:p>
+    <w:p>
+      <w:pPr>
+        <w:pStyle w:val="NoSpacing"/>
+      </w:pPr>
+      <w:proofErr w:type="spellStart"/>
+      <w:proofErr w:type="gramStart"/>
+      <w:r>
+        <w:t>AuditResponseTest</w:t>
+      </w:r>
+      <w:proofErr w:type="spellEnd"/>
+      <w:r>
+        <w:t>(</w:t>
+      </w:r>
+      <w:proofErr w:type="gramEnd"/>
+      <w:r>
+        <w:t>Model)</w:t>
+      </w:r>
+    </w:p>
+    <w:p>
+      <w:pPr>
+        <w:pStyle w:val="NoSpacing"/>
+      </w:pPr>
+      <w:r>
+        <w:t xml:space="preserve">            Create a method with @Before to initialize object before test method calls.</w:t>
+      </w:r>
+    </w:p>
+    <w:p>
+      <w:pPr>
+        <w:pStyle w:val="NoSpacing"/>
+      </w:pPr>
+      <w:r>
+        <w:t xml:space="preserve">            Case 1: check the property </w:t>
+      </w:r>
+      <w:proofErr w:type="spellStart"/>
+      <w:r>
+        <w:t>RequestId</w:t>
+      </w:r>
+      <w:proofErr w:type="spellEnd"/>
+      <w:r>
+        <w:t xml:space="preserve"> by set and get methods.</w:t>
+      </w:r>
+    </w:p>
+    <w:p>
+      <w:pPr>
+        <w:pStyle w:val="NoSpacing"/>
+      </w:pPr>
+      <w:r>
+        <w:t xml:space="preserve">            Case 2: check the property </w:t>
+      </w:r>
+      <w:proofErr w:type="spellStart"/>
+      <w:r>
+        <w:t>projectName</w:t>
+      </w:r>
+      <w:proofErr w:type="spellEnd"/>
+      <w:r>
+        <w:t xml:space="preserve"> by set and get methods.</w:t>
+      </w:r>
+    </w:p>
+    <w:p>
+      <w:pPr>
+        <w:pStyle w:val="NoSpacing"/>
+      </w:pPr>
+      <w:r>
+        <w:t xml:space="preserve">            Case 3: check the property </w:t>
+      </w:r>
+      <w:proofErr w:type="spellStart"/>
+      <w:r>
+        <w:t>ManagerName</w:t>
+      </w:r>
+      <w:proofErr w:type="spellEnd"/>
+      <w:r>
+        <w:t xml:space="preserve"> by set and get methods.</w:t>
+      </w:r>
+    </w:p>
+    <w:p>
+      <w:pPr>
+        <w:pStyle w:val="NoSpacing"/>
+      </w:pPr>
+      <w:r>
+        <w:t xml:space="preserve">            Case 4: check the property </w:t>
+      </w:r>
+      <w:proofErr w:type="spellStart"/>
+      <w:r>
+        <w:t>OwnerName</w:t>
+      </w:r>
+      <w:proofErr w:type="spellEnd"/>
+      <w:r>
+        <w:t xml:space="preserve"> by set and get methods.</w:t>
+      </w:r>
+    </w:p>
+    <w:p>
+      <w:pPr>
+        <w:pStyle w:val="NoSpacing"/>
+      </w:pPr>
+    </w:p>
+    <w:p>
+      <w:pPr>
+        <w:pStyle w:val="NoSpacing"/>
+      </w:pPr>
+      <w:proofErr w:type="spellStart"/>
+      <w:proofErr w:type="gramStart"/>
+      <w:r>
+        <w:t>AuditRequestTest</w:t>
+      </w:r>
+      <w:proofErr w:type="spellEnd"/>
+      <w:r>
+        <w:t>(</w:t>
+      </w:r>
+      <w:proofErr w:type="gramEnd"/>
+      <w:r>
+        <w:t>Model)</w:t>
+      </w:r>
+    </w:p>
+    <w:p>
+      <w:pPr>
+        <w:pStyle w:val="NoSpacing"/>
+      </w:pPr>
+      <w:r>
+        <w:t xml:space="preserve">            Create a method with @Before to initialize object before test method calls.</w:t>
+      </w:r>
+    </w:p>
+    <w:p>
+      <w:pPr>
+        <w:pStyle w:val="NoSpacing"/>
+      </w:pPr>
+      <w:r>
+        <w:t xml:space="preserve">            Case 1: check the property </w:t>
+      </w:r>
+      <w:proofErr w:type="spellStart"/>
+      <w:r>
+        <w:t>projectExecutionStatus</w:t>
+      </w:r>
+      <w:proofErr w:type="spellEnd"/>
+      <w:r>
+        <w:t xml:space="preserve"> by set and get methods.</w:t>
+      </w:r>
+    </w:p>
+    <w:p>
+      <w:pPr>
+        <w:pStyle w:val="NoSpacing"/>
+      </w:pPr>
+      <w:r>
+        <w:t xml:space="preserve">            Case 2: check the property </w:t>
+      </w:r>
+      <w:proofErr w:type="spellStart"/>
+      <w:r>
+        <w:t>remedialActionDuration</w:t>
+      </w:r>
+      <w:proofErr w:type="spellEnd"/>
+      <w:r>
+        <w:t xml:space="preserve"> by set and get methods.</w:t>
+      </w:r>
+    </w:p>
+    <w:p>
+      <w:pPr>
+        <w:pStyle w:val="NoSpacing"/>
+      </w:pPr>
+      <w:r>
+        <w:t xml:space="preserve">            Case 3: check the property </w:t>
+      </w:r>
+      <w:proofErr w:type="spellStart"/>
+      <w:r>
+        <w:t>requestId</w:t>
+      </w:r>
+      <w:proofErr w:type="spellEnd"/>
+      <w:r>
+        <w:t xml:space="preserve"> by set and get methods.</w:t>
+      </w:r>
+    </w:p>
+    <w:p>
+      <w:pPr>
+        <w:pStyle w:val="NoSpacing"/>
+      </w:pPr>
+    </w:p>
+    <w:p>
+      <w:pPr>
+        <w:pStyle w:val="NoSpacing"/>
+      </w:pPr>
+      <w:proofErr w:type="spellStart"/>
+      <w:proofErr w:type="gramStart"/>
+      <w:r>
+        <w:t>AuditBenchMarkTest</w:t>
+      </w:r>
+      <w:proofErr w:type="spellEnd"/>
+      <w:r>
+        <w:t>(</w:t>
+      </w:r>
+      <w:proofErr w:type="spellStart"/>
+      <w:proofErr w:type="gramEnd"/>
+      <w:r>
+        <w:t>pojo</w:t>
+      </w:r>
+      <w:proofErr w:type="spellEnd"/>
+      <w:r>
+        <w:t>)</w:t>
+      </w:r>
+    </w:p>
+    <w:p>
+      <w:pPr>
+        <w:pStyle w:val="NoSpacing"/>
+      </w:pPr>
+      <w:r>
+        <w:t xml:space="preserve">            Create a method with @Before to initialize object before test method calls.</w:t>
+      </w:r>
+    </w:p>
+    <w:p>
+      <w:pPr>
+        <w:pStyle w:val="NoSpacing"/>
+      </w:pPr>
+      <w:r>
+        <w:t xml:space="preserve">            Case 1: check the property </w:t>
+      </w:r>
+      <w:proofErr w:type="spellStart"/>
+      <w:r>
+        <w:t>auditType</w:t>
+      </w:r>
+      <w:proofErr w:type="spellEnd"/>
+      <w:r>
+        <w:t xml:space="preserve"> by set and get methods.</w:t>
+      </w:r>
+    </w:p>
+    <w:p>
+      <w:pPr>
+        <w:pStyle w:val="NoSpacing"/>
+      </w:pPr>
+      <w:r>
+        <w:t xml:space="preserve">            Case 2: check the property </w:t>
+      </w:r>
+      <w:proofErr w:type="spellStart"/>
+      <w:r>
+        <w:t>noOfNos</w:t>
+      </w:r>
+      <w:proofErr w:type="spellEnd"/>
+      <w:r>
+        <w:t xml:space="preserve"> by set and get methods.</w:t>
+      </w:r>
+    </w:p>
+    <w:p>
+      <w:pPr>
+        <w:pStyle w:val="NoSpacing"/>
+      </w:pPr>
+    </w:p>
+    <w:p>
+      <w:pPr>
+        <w:pStyle w:val="NoSpacing"/>
+      </w:pPr>
+      <w:proofErr w:type="spellStart"/>
+      <w:proofErr w:type="gramStart"/>
+      <w:r>
+        <w:t>AuditChecklistTest</w:t>
+      </w:r>
+      <w:proofErr w:type="spellEnd"/>
+      <w:r>
+        <w:t>(</w:t>
+      </w:r>
+      <w:proofErr w:type="spellStart"/>
+      <w:proofErr w:type="gramEnd"/>
+      <w:r>
+        <w:t>pojo</w:t>
+      </w:r>
+      <w:proofErr w:type="spellEnd"/>
+      <w:r>
+        <w:t>)</w:t>
+      </w:r>
+    </w:p>
+    <w:p>
+      <w:pPr>
+        <w:pStyle w:val="NoSpacing"/>
+      </w:pPr>
+      <w:r>
+        <w:t xml:space="preserve">             Case 1: check for parameterized constructor.</w:t>
+      </w:r>
+    </w:p>
+    <w:p>
+      <w:pPr>
+        <w:pStyle w:val="NoSpacing"/>
+      </w:pPr>
+      <w:r>
+        <w:t xml:space="preserve">             Case 2: check the property </w:t>
+      </w:r>
+      <w:proofErr w:type="spellStart"/>
+      <w:r>
+        <w:t>questionId</w:t>
+      </w:r>
+      <w:proofErr w:type="spellEnd"/>
+      <w:r>
+        <w:t xml:space="preserve"> by set methods.</w:t>
+      </w:r>
+    </w:p>
+    <w:p>
+      <w:pPr>
+        <w:pStyle w:val="NoSpacing"/>
+      </w:pPr>
+      <w:r>
+        <w:t xml:space="preserve">             Case 3: check the property </w:t>
+      </w:r>
+      <w:proofErr w:type="spellStart"/>
+      <w:r>
+        <w:t>questionType</w:t>
+      </w:r>
+      <w:proofErr w:type="spellEnd"/>
+      <w:r>
+        <w:t xml:space="preserve"> by set methods.</w:t>
+      </w:r>
+    </w:p>
+    <w:p>
+      <w:pPr>
+        <w:pStyle w:val="NoSpacing"/>
+      </w:pPr>
+      <w:r>
+        <w:t xml:space="preserve">             Case 4: check the property questions by set methods.</w:t>
+      </w:r>
+    </w:p>
+    <w:p>
+      <w:pPr>
+        <w:pStyle w:val="NoSpacing"/>
+      </w:pPr>
+      <w:r>
+        <w:t xml:space="preserve">             Case 5: check the property response by set methods.</w:t>
+      </w:r>
+    </w:p>
+    <w:p>
+      <w:pPr>
+        <w:pStyle w:val="NoSpacing"/>
+      </w:pPr>
+    </w:p>
+    <w:p>
+      <w:pPr>
+        <w:pStyle w:val="NoSpacing"/>
+      </w:pPr>
+      <w:proofErr w:type="spellStart"/>
+      <w:proofErr w:type="gramStart"/>
+      <w:r>
+        <w:t>AuditType</w:t>
+      </w:r>
+      <w:proofErr w:type="spellEnd"/>
+      <w:r>
+        <w:t>(</w:t>
+      </w:r>
+      <w:proofErr w:type="spellStart"/>
+      <w:proofErr w:type="gramEnd"/>
+      <w:r>
+        <w:t>pojo</w:t>
+      </w:r>
+      <w:proofErr w:type="spellEnd"/>
+      <w:r>
+        <w:t>)</w:t>
+      </w:r>
+    </w:p>
+    <w:p>
+      <w:pPr>
+        <w:pStyle w:val="NoSpacing"/>
+      </w:pPr>
+      <w:r>
+        <w:t xml:space="preserve">             Case 1: check for parameterized constructor.</w:t>
+      </w:r>
+    </w:p>
+    <w:p>
+      <w:pPr>
+        <w:pStyle w:val="NoSpacing"/>
+      </w:pPr>
+      <w:r>
+        <w:lastRenderedPageBreak/>
+        <w:t xml:space="preserve">             Case 2: check the property </w:t>
+      </w:r>
+      <w:proofErr w:type="spellStart"/>
+      <w:r>
+        <w:t>auditType</w:t>
+      </w:r>
+      <w:proofErr w:type="spellEnd"/>
+      <w:r>
+        <w:t xml:space="preserve"> by set and get methods.</w:t>
+      </w:r>
+    </w:p>
+    <w:p>
+      <w:pPr>
+        <w:pStyle w:val="NoSpacing"/>
+      </w:pPr>
+      <w:r>
+        <w:t xml:space="preserve">             Case 3: check the </w:t>
+      </w:r>
+      <w:proofErr w:type="spellStart"/>
+      <w:r>
+        <w:t>toString</w:t>
+      </w:r>
+      <w:proofErr w:type="spellEnd"/>
+      <w:r>
+        <w:t xml:space="preserve"> methods.</w:t>
+      </w:r>
+    </w:p>
+    <w:p>
+      <w:pPr>
+        <w:pStyle w:val="NoSpacing"/>
+      </w:pPr>
+    </w:p>
+    <w:p>
+      <w:pPr>
+        <w:pStyle w:val="NoSpacing"/>
+      </w:pPr>
+      <w:proofErr w:type="spellStart"/>
+      <w:proofErr w:type="gramStart"/>
+      <w:r>
+        <w:t>AuthResponseTest</w:t>
+      </w:r>
+      <w:proofErr w:type="spellEnd"/>
+      <w:r>
+        <w:t>(</w:t>
+      </w:r>
+      <w:proofErr w:type="spellStart"/>
+      <w:proofErr w:type="gramEnd"/>
+      <w:r>
+        <w:t>pojo</w:t>
+      </w:r>
+      <w:proofErr w:type="spellEnd"/>
+      <w:r>
+        <w:t>)</w:t>
+      </w:r>
+    </w:p>
+    <w:p>
+      <w:pPr>
+        <w:pStyle w:val="NoSpacing"/>
+      </w:pPr>
+      <w:r>
+        <w:t xml:space="preserve">             Create a method with @Before to initialize object before test method calls.</w:t>
+      </w:r>
+    </w:p>
+    <w:p>
+      <w:pPr>
+        <w:pStyle w:val="NoSpacing"/>
+      </w:pPr>
+      <w:r>
+        <w:t xml:space="preserve">            Case 1: check the property </w:t>
+      </w:r>
+      <w:proofErr w:type="spellStart"/>
+      <w:r>
+        <w:t>userId</w:t>
+      </w:r>
+      <w:proofErr w:type="spellEnd"/>
+      <w:r>
+        <w:t xml:space="preserve"> by set and get methods.</w:t>
+      </w:r>
+    </w:p>
+    <w:p>
+      <w:pPr>
+        <w:pStyle w:val="NoSpacing"/>
+      </w:pPr>
+      <w:r>
+        <w:t xml:space="preserve">            Case 2: check the property </w:t>
+      </w:r>
+      <w:proofErr w:type="spellStart"/>
+      <w:r>
+        <w:t>isValid</w:t>
+      </w:r>
+      <w:proofErr w:type="spellEnd"/>
+      <w:r>
+        <w:t xml:space="preserve"> by set and get methods.</w:t>
+      </w:r>
+    </w:p>
+    <w:p>
+      <w:pPr>
+        <w:pStyle w:val="NoSpacing"/>
+      </w:pPr>
+    </w:p>
+    <w:p>
+      <w:pPr>
+        <w:pStyle w:val="NoSpacing"/>
+      </w:pPr>
+      <w:proofErr w:type="spellStart"/>
+      <w:proofErr w:type="gramStart"/>
+      <w:r>
+        <w:t>CustomErrorResponseTest</w:t>
+      </w:r>
+      <w:proofErr w:type="spellEnd"/>
+      <w:r>
+        <w:t>(</w:t>
+      </w:r>
+      <w:proofErr w:type="gramEnd"/>
+      <w:r>
+        <w:t>service)</w:t>
+      </w:r>
+    </w:p>
+    <w:p>
+      <w:pPr>
+        <w:pStyle w:val="NoSpacing"/>
+      </w:pPr>
       <w:r>
         <w:t xml:space="preserve"> </w:t>
       </w:r>
-      <w:r>
-        <w:t xml:space="preserve"> </w:t>
-      </w:r>
-      <w:r>
-        <w:t xml:space="preserve">     </w:t>
-      </w:r>
-      <w:r>
-        <w:t>Case 6: check the property setMessage.</w:t>
-      </w:r>
-    </w:p>
-    <w:p>
-      <w:pPr>
-        <w:pStyle w:val="NoSpacing"/>
-      </w:pPr>
-    </w:p>
-    <w:p>
-      <w:pPr>
-        <w:pStyle w:val="NoSpacing"/>
-      </w:pPr>
-      <w:r>
-        <w:t xml:space="preserve">      </w:t>
-      </w:r>
-      <w:r>
-        <w:t xml:space="preserve">       </w:t>
-      </w:r>
-      <w:r>
-        <w:t xml:space="preserve"> Case 7: check the property getMessage.</w:t>
-      </w:r>
-    </w:p>
-    <w:p>
-      <w:pPr>
-        <w:pStyle w:val="NoSpacing"/>
-      </w:pPr>
-      <w:r>
-        <w:t xml:space="preserve">    </w:t>
-      </w:r>
-    </w:p>
-    <w:p>
-      <w:pPr>
-        <w:pStyle w:val="NoSpacing"/>
-      </w:pPr>
-      <w:r>
-        <w:t xml:space="preserve">      </w:t>
-      </w:r>
-      <w:r>
-        <w:t xml:space="preserve">       </w:t>
-      </w:r>
-      <w:r>
-        <w:t xml:space="preserve"> Case 8: check the property setLocalDateTime.</w:t>
-      </w:r>
-    </w:p>
-    <w:p>
-      <w:pPr>
-        <w:pStyle w:val="NoSpacing"/>
-      </w:pPr>
-    </w:p>
-    <w:p>
-      <w:pPr>
-        <w:pStyle w:val="NoSpacing"/>
-      </w:pPr>
-    </w:p>
-    <w:p>
-      <w:pPr>
-        <w:pStyle w:val="NoSpacing"/>
-      </w:pPr>
-    </w:p>
-    <w:p>
-      <w:pPr>
-        <w:pStyle w:val="NoSpacing"/>
-      </w:pPr>
-    </w:p>
-    <w:p>
-      <w:pPr>
-        <w:pStyle w:val="NoSpacing"/>
-      </w:pPr>
-    </w:p>
-    <w:p>
-      <w:pPr>
-        <w:pStyle w:val="NoSpacing"/>
-      </w:pPr>
-    </w:p>
-    <w:p>
-      <w:pPr>
-        <w:pStyle w:val="NoSpacing"/>
-      </w:pPr>
-    </w:p>
-    <w:p>
-      <w:pPr>
-        <w:pStyle w:val="NoSpacing"/>
-      </w:pPr>
-      <w:r>
-        <w:t xml:space="preserve">BenchMarkService </w:t>
-      </w:r>
-      <w:r>
-        <w:t>(service</w:t>
-      </w:r>
-      <w:bookmarkStart w:id="0" w:name="_GoBack"/>
-      <w:bookmarkEnd w:id="0"/>
-      <w:r>
-        <w:t>)</w:t>
-      </w:r>
-    </w:p>
-    <w:p>
-      <w:pPr>
-        <w:pStyle w:val="NoSpacing"/>
-      </w:pPr>
-    </w:p>
-    <w:p>
-      <w:pPr>
-        <w:pStyle w:val="NoSpacing"/>
-      </w:pPr>
-    </w:p>
-    <w:p>
-      <w:pPr>
-        <w:pStyle w:val="NoSpacing"/>
-      </w:pPr>
-      <w:r>
-        <w:t xml:space="preserve">      </w:t>
-      </w:r>
-      <w:r>
-        <w:tab/>
-        <w:t xml:space="preserve">Case 1: </w:t>
-      </w:r>
-      <w:r>
-        <w:t>Create mock for required classes like authclient, authResponse, tokenService.</w:t>
-      </w:r>
-    </w:p>
-    <w:p>
-      <w:pPr>
-        <w:pStyle w:val="NoSpacing"/>
-      </w:pPr>
-    </w:p>
-    <w:p>
-      <w:pPr>
-        <w:pStyle w:val="NoSpacing"/>
-      </w:pPr>
-      <w:r>
-        <w:t xml:space="preserve">          </w:t>
-      </w:r>
-      <w:r>
-        <w:tab/>
-      </w:r>
-      <w:r>
-        <w:t>Case 1: check for token validity when the token is valid.</w:t>
-      </w:r>
-    </w:p>
-    <w:p>
-      <w:pPr>
-        <w:pStyle w:val="NoSpacing"/>
-      </w:pPr>
-    </w:p>
-    <w:p>
-      <w:pPr>
-        <w:pStyle w:val="NoSpacing"/>
-      </w:pPr>
-      <w:r>
-        <w:t xml:space="preserve">         </w:t>
-      </w:r>
-      <w:r>
-        <w:tab/>
-      </w:r>
-      <w:r>
-        <w:t>Case 2: check for token validity when the token is Invalid.</w:t>
-      </w:r>
-    </w:p>
-    <w:p>
-      <w:pPr>
-        <w:pStyle w:val="NoSpacing"/>
-      </w:pPr>
-      <w:r>
-        <w:t xml:space="preserve">  </w:t>
-      </w:r>
-    </w:p>
-    <w:p>
-      <w:pPr>
-        <w:pStyle w:val="NoSpacing"/>
-      </w:pPr>
-      <w:r>
-        <w:t xml:space="preserve">         </w:t>
-      </w:r>
-      <w:r>
-        <w:tab/>
-      </w:r>
-      <w:r>
-        <w:t>Case 3: check for token validity when it gives null pointer Exception.</w:t>
-      </w:r>
+    </w:p>
+    <w:p>
+      <w:pPr>
+        <w:pStyle w:val="NoSpacing"/>
+      </w:pPr>
+      <w:r>
+        <w:t xml:space="preserve">           Case 1: Create a method with @Before to initialize object before test method calls.</w:t>
+      </w:r>
+    </w:p>
+    <w:p>
+      <w:pPr>
+        <w:pStyle w:val="NoSpacing"/>
+      </w:pPr>
+      <w:r>
+        <w:t xml:space="preserve">           Case 2: Create a method with @After to initialize object after test method calls.</w:t>
+      </w:r>
+    </w:p>
+    <w:p>
+      <w:pPr>
+        <w:pStyle w:val="NoSpacing"/>
+      </w:pPr>
+      <w:r>
+        <w:t xml:space="preserve">           Case 3:  check for parameterized constructor.</w:t>
+      </w:r>
+    </w:p>
+    <w:p>
+      <w:pPr>
+        <w:pStyle w:val="NoSpacing"/>
+      </w:pPr>
+      <w:r>
+        <w:t xml:space="preserve">           Case 4: check the property </w:t>
+      </w:r>
+      <w:proofErr w:type="spellStart"/>
+      <w:r>
+        <w:t>getStatus</w:t>
+      </w:r>
+      <w:proofErr w:type="spellEnd"/>
+      <w:r>
+        <w:t>.</w:t>
+      </w:r>
+    </w:p>
+    <w:p>
+      <w:pPr>
+        <w:pStyle w:val="NoSpacing"/>
+      </w:pPr>
+      <w:r>
+        <w:t xml:space="preserve">           Case 5: check the property </w:t>
+      </w:r>
+      <w:proofErr w:type="spellStart"/>
+      <w:r>
+        <w:t>setStatus</w:t>
+      </w:r>
+      <w:proofErr w:type="spellEnd"/>
+      <w:r>
+        <w:t>.</w:t>
+      </w:r>
+    </w:p>
+    <w:p>
+      <w:pPr>
+        <w:pStyle w:val="NoSpacing"/>
+      </w:pPr>
+      <w:r>
+        <w:t xml:space="preserve">           Case 6: check the property </w:t>
+      </w:r>
+      <w:proofErr w:type="spellStart"/>
+      <w:r>
+        <w:t>setMessage</w:t>
+      </w:r>
+      <w:proofErr w:type="spellEnd"/>
+      <w:r>
+        <w:t>.</w:t>
+      </w:r>
+    </w:p>
+    <w:p>
+      <w:pPr>
+        <w:pStyle w:val="NoSpacing"/>
+      </w:pPr>
+      <w:r>
+        <w:t xml:space="preserve">           Case 7: check the property </w:t>
+      </w:r>
+      <w:proofErr w:type="spellStart"/>
+      <w:r>
+        <w:t>getMessage</w:t>
+      </w:r>
+      <w:proofErr w:type="spellEnd"/>
+      <w:r>
+        <w:t>.</w:t>
+      </w:r>
+    </w:p>
+    <w:p>
+      <w:pPr>
+        <w:pStyle w:val="NoSpacing"/>
+      </w:pPr>
+      <w:r>
+        <w:t xml:space="preserve">           Case 8: check the property </w:t>
+      </w:r>
+      <w:proofErr w:type="spellStart"/>
+      <w:r>
+        <w:t>setLocalDateTime</w:t>
+      </w:r>
+      <w:proofErr w:type="spellEnd"/>
+      <w:r>
+        <w:t>.</w:t>
+      </w:r>
+    </w:p>
+    <w:p>
+      <w:pPr>
+        <w:pStyle w:val="NoSpacing"/>
+      </w:pPr>
+    </w:p>
+    <w:p>
+      <w:pPr>
+        <w:pStyle w:val="NoSpacing"/>
+      </w:pPr>
+      <w:proofErr w:type="spellStart"/>
+      <w:proofErr w:type="gramStart"/>
+      <w:r>
+        <w:t>TokenServiceImplTest</w:t>
+      </w:r>
+      <w:proofErr w:type="spellEnd"/>
+      <w:r>
+        <w:t>(</w:t>
+      </w:r>
+      <w:proofErr w:type="gramEnd"/>
+      <w:r>
+        <w:t>service)</w:t>
+      </w:r>
+    </w:p>
+    <w:p>
+      <w:pPr>
+        <w:pStyle w:val="NoSpacing"/>
+      </w:pPr>
+    </w:p>
+    <w:p>
+      <w:pPr>
+        <w:pStyle w:val="NoSpacing"/>
+      </w:pPr>
+      <w:r>
+        <w:t xml:space="preserve">          Create mock for required classes like </w:t>
+      </w:r>
+      <w:proofErr w:type="spellStart"/>
+      <w:r>
+        <w:t>authclient</w:t>
+      </w:r>
+      <w:proofErr w:type="spellEnd"/>
+      <w:r>
+        <w:t xml:space="preserve">, </w:t>
+      </w:r>
+      <w:proofErr w:type="spellStart"/>
+      <w:r>
+        <w:t>authResponse</w:t>
+      </w:r>
+      <w:proofErr w:type="spellEnd"/>
+      <w:r>
+        <w:t xml:space="preserve">, </w:t>
+      </w:r>
+      <w:proofErr w:type="spellStart"/>
+      <w:r>
+        <w:t>tokenService</w:t>
+      </w:r>
+      <w:proofErr w:type="spellEnd"/>
+      <w:r>
+        <w:t>.</w:t>
+      </w:r>
+    </w:p>
+    <w:p>
+      <w:pPr>
+        <w:pStyle w:val="NoSpacing"/>
+      </w:pPr>
+      <w:r>
+        <w:t xml:space="preserve">          Case 1: check for token validity when the token is valid.</w:t>
+      </w:r>
+    </w:p>
+    <w:p>
+      <w:pPr>
+        <w:pStyle w:val="NoSpacing"/>
+      </w:pPr>
+      <w:r>
+        <w:t xml:space="preserve">          Case 2: check for token validity when the token is Invalid.</w:t>
+      </w:r>
+    </w:p>
+    <w:p>
+      <w:pPr>
+        <w:pStyle w:val="NoSpacing"/>
+      </w:pPr>
+      <w:r>
+        <w:t xml:space="preserve">          Case 3: check for token validity when it gives null pointer Exception.</w:t>
+      </w:r>
+    </w:p>
+    <w:p>
+      <w:pPr>
+        <w:pStyle w:val="NoSpacing"/>
+      </w:pPr>
+    </w:p>
+    <w:p>
+      <w:pPr>
+        <w:pStyle w:val="NoSpacing"/>
+      </w:pPr>
+      <w:proofErr w:type="spellStart"/>
+      <w:proofErr w:type="gramStart"/>
+      <w:r>
+        <w:t>FeignExceptionTest</w:t>
+      </w:r>
+      <w:proofErr w:type="spellEnd"/>
+      <w:r>
+        <w:t>(</w:t>
+      </w:r>
+      <w:proofErr w:type="gramEnd"/>
+      <w:r>
+        <w:t>Exception)</w:t>
+      </w:r>
+    </w:p>
+    <w:p>
+      <w:pPr>
+        <w:pStyle w:val="NoSpacing"/>
+      </w:pPr>
+      <w:r>
+        <w:t xml:space="preserve">            Case 1: check for invalid authorization Exception.</w:t>
+      </w:r>
+    </w:p>
+    <w:p>
+      <w:pPr>
+        <w:pStyle w:val="NoSpacing"/>
+      </w:pPr>
+    </w:p>
+    <w:p>
+      <w:pPr>
+        <w:pStyle w:val="NoSpacing"/>
+      </w:pPr>
+      <w:proofErr w:type="spellStart"/>
+      <w:proofErr w:type="gramStart"/>
+      <w:r>
+        <w:t>GlobalExceptionHandler</w:t>
+      </w:r>
+      <w:proofErr w:type="spellEnd"/>
+      <w:r>
+        <w:t>(</w:t>
+      </w:r>
+      <w:proofErr w:type="gramEnd"/>
+      <w:r>
+        <w:t>Exception)</w:t>
+      </w:r>
+    </w:p>
+    <w:p>
+      <w:pPr>
+        <w:pStyle w:val="NoSpacing"/>
+      </w:pPr>
+      <w:r>
+        <w:t xml:space="preserve">            Create mock for required classes like </w:t>
+      </w:r>
+      <w:proofErr w:type="spellStart"/>
+      <w:r>
+        <w:t>GlobalExceptionHandler</w:t>
+      </w:r>
+      <w:proofErr w:type="spellEnd"/>
+      <w:r>
+        <w:t>.</w:t>
+      </w:r>
+    </w:p>
+    <w:p>
+      <w:pPr>
+        <w:pStyle w:val="NoSpacing"/>
+      </w:pPr>
+      <w:r>
+        <w:t xml:space="preserve">            Case 1: check whether it handles wrong date exception format exception.</w:t>
+      </w:r>
+    </w:p>
+    <w:p>
+      <w:pPr>
+        <w:pStyle w:val="NoSpacing"/>
+      </w:pPr>
+    </w:p>
+    <w:p>
+      <w:pPr>
+        <w:pStyle w:val="NoSpacing"/>
+      </w:pPr>
+      <w:proofErr w:type="spellStart"/>
+      <w:proofErr w:type="gramStart"/>
+      <w:r>
+        <w:t>TokenExpiredException</w:t>
+      </w:r>
+      <w:proofErr w:type="spellEnd"/>
+      <w:r>
+        <w:t>(</w:t>
+      </w:r>
+      <w:proofErr w:type="gramEnd"/>
+      <w:r>
+        <w:t>Exception)</w:t>
+      </w:r>
+    </w:p>
+    <w:p>
+      <w:pPr>
+        <w:pStyle w:val="NoSpacing"/>
+      </w:pPr>
+      <w:r>
+        <w:t xml:space="preserve">            Create mock for required classes like </w:t>
+      </w:r>
+      <w:proofErr w:type="spellStart"/>
+      <w:r>
+        <w:t>TokenExpiredException</w:t>
+      </w:r>
+      <w:proofErr w:type="spellEnd"/>
+      <w:r>
+        <w:t>.</w:t>
+      </w:r>
+    </w:p>
+    <w:p>
+      <w:pPr>
+        <w:pStyle w:val="NoSpacing"/>
+      </w:pPr>
+      <w:r>
+        <w:t xml:space="preserve">            Case 1: check not null using </w:t>
+      </w:r>
+      <w:proofErr w:type="spellStart"/>
+      <w:r>
+        <w:t>AssertNotNull</w:t>
+      </w:r>
+      <w:proofErr w:type="spellEnd"/>
+      <w:r>
+        <w:t>.</w:t>
+      </w:r>
+    </w:p>
+    <w:p>
+      <w:pPr>
+        <w:pStyle w:val="NoSpacing"/>
+      </w:pPr>
     </w:p>
     <w:p>
       <w:pPr>
@@ -2241,6 +4120,8 @@
           <w:szCs w:val="24"/>
         </w:rPr>
       </w:pPr>
+      <w:bookmarkStart w:id="0" w:name="_GoBack"/>
+      <w:bookmarkEnd w:id="0"/>
     </w:p>
     <w:p>
       <w:pPr>

</xml_diff>